<commit_message>
Added Integration test to template.
</commit_message>
<xml_diff>
--- a/documents/testing/20140521-LGV_TestPlan_C14_C8_Sensor_collection_and_storage.docx
+++ b/documents/testing/20140521-LGV_TestPlan_C14_C8_Sensor_collection_and_storage.docx
@@ -1,6 +1,6 @@
 
 <file path=word/document.xml><?xml version="1.0" encoding="utf-8"?>
-<w:document xmlns:wpc="http://schemas.microsoft.com/office/word/2010/wordprocessingCanvas" xmlns:mo="http://schemas.microsoft.com/office/mac/office/2008/main" xmlns:mc="http://schemas.openxmlformats.org/markup-compatibility/2006" xmlns:mv="urn:schemas-microsoft-com:mac:vml" xmlns:o="urn:schemas-microsoft-com:office:office" xmlns:r="http://schemas.openxmlformats.org/officeDocument/2006/relationships" xmlns:m="http://schemas.openxmlformats.org/officeDocument/2006/math" xmlns:v="urn:schemas-microsoft-com:vml" xmlns:wp14="http://schemas.microsoft.com/office/word/2010/wordprocessingDrawing" xmlns:wp="http://schemas.openxmlformats.org/drawingml/2006/wordprocessingDrawing" xmlns:w10="urn:schemas-microsoft-com:office:word" xmlns:w="http://schemas.openxmlformats.org/wordprocessingml/2006/main" xmlns:w14="http://schemas.microsoft.com/office/word/2010/wordml" xmlns:wpg="http://schemas.microsoft.com/office/word/2010/wordprocessingGroup" xmlns:wpi="http://schemas.microsoft.com/office/word/2010/wordprocessingInk" xmlns:wne="http://schemas.microsoft.com/office/word/2006/wordml" xmlns:wps="http://schemas.microsoft.com/office/word/2010/wordprocessingShape" mc:Ignorable="w14 wp14">
+<w:document xmlns:wpc="http://schemas.microsoft.com/office/word/2010/wordprocessingCanvas" xmlns:mc="http://schemas.openxmlformats.org/markup-compatibility/2006" xmlns:o="urn:schemas-microsoft-com:office:office" xmlns:r="http://schemas.openxmlformats.org/officeDocument/2006/relationships" xmlns:m="http://schemas.openxmlformats.org/officeDocument/2006/math" xmlns:v="urn:schemas-microsoft-com:vml" xmlns:wp14="http://schemas.microsoft.com/office/word/2010/wordprocessingDrawing" xmlns:wp="http://schemas.openxmlformats.org/drawingml/2006/wordprocessingDrawing" xmlns:w10="urn:schemas-microsoft-com:office:word" xmlns:w="http://schemas.openxmlformats.org/wordprocessingml/2006/main" xmlns:w14="http://schemas.microsoft.com/office/word/2010/wordml" xmlns:wpg="http://schemas.microsoft.com/office/word/2010/wordprocessingGroup" xmlns:wpi="http://schemas.microsoft.com/office/word/2010/wordprocessingInk" xmlns:wne="http://schemas.microsoft.com/office/word/2006/wordml" xmlns:wps="http://schemas.microsoft.com/office/word/2010/wordprocessingShape" mc:Ignorable="w14 wp14">
   <w:body>
     <w:p>
       <w:pPr>
@@ -13,7 +13,7 @@
           <w:color w:val="000000"/>
           <w:sz w:val="21"/>
           <w:szCs w:val="21"/>
-          <w:lang w:val="de-DE"/>
+          <w:lang w:val="en-US" w:eastAsia="en-US"/>
         </w:rPr>
         <w:drawing>
           <wp:inline distT="0" distB="0" distL="0" distR="0" wp14:anchorId="3C5E8A3B" wp14:editId="11E9C663">
@@ -152,7 +152,17 @@
           <w:color w:val="0070C0"/>
           <w:sz w:val="56"/>
         </w:rPr>
-        <w:t>Mobile Sensor Collection Component (C14</w:t>
+        <w:t>Mobile Sensor Collection Com</w:t>
+      </w:r>
+      <w:bookmarkStart w:id="0" w:name="_GoBack"/>
+      <w:bookmarkEnd w:id="0"/>
+      <w:r>
+        <w:rPr>
+          <w:b/>
+          <w:color w:val="0070C0"/>
+          <w:sz w:val="56"/>
+        </w:rPr>
+        <w:t>ponent (C14</w:t>
       </w:r>
       <w:r>
         <w:rPr>
@@ -168,15 +178,7 @@
           <w:color w:val="0070C0"/>
           <w:sz w:val="56"/>
         </w:rPr>
-        <w:t xml:space="preserve"> </w:t>
-      </w:r>
-      <w:r>
-        <w:rPr>
-          <w:b/>
-          <w:color w:val="0070C0"/>
-          <w:sz w:val="56"/>
-        </w:rPr>
-        <w:t>and</w:t>
+        <w:t xml:space="preserve"> and</w:t>
       </w:r>
       <w:r>
         <w:rPr>
@@ -221,7 +223,7 @@
             <w:r>
               <w:rPr>
                 <w:noProof/>
-                <w:lang w:val="de-DE"/>
+                <w:lang w:val="en-US" w:eastAsia="en-US"/>
               </w:rPr>
               <w:drawing>
                 <wp:inline distT="0" distB="0" distL="0" distR="0" wp14:anchorId="506C8C58" wp14:editId="6F50F7A3">
@@ -283,7 +285,7 @@
             <w:r>
               <w:rPr>
                 <w:noProof/>
-                <w:lang w:val="de-DE"/>
+                <w:lang w:val="en-US" w:eastAsia="en-US"/>
               </w:rPr>
               <w:drawing>
                 <wp:inline distT="0" distB="0" distL="0" distR="0" wp14:anchorId="10392918" wp14:editId="7BEA4160">
@@ -357,14 +359,14 @@
         <w:rPr>
           <w:lang w:eastAsia="el-GR"/>
         </w:rPr>
-        <w:t>co</w:t>
+        <w:t>co-funded</w:t>
       </w:r>
       <w:proofErr w:type="gramEnd"/>
       <w:r>
         <w:rPr>
           <w:lang w:eastAsia="el-GR"/>
         </w:rPr>
-        <w:t>-funded by the European Union</w:t>
+        <w:t xml:space="preserve"> by the European Union</w:t>
       </w:r>
     </w:p>
     <w:p>
@@ -400,7 +402,7 @@
           <w:szCs w:val="32"/>
         </w:rPr>
       </w:pPr>
-      <w:bookmarkStart w:id="0" w:name="_Toc371077574"/>
+      <w:bookmarkStart w:id="1" w:name="_Toc371077574"/>
       <w:r>
         <w:rPr>
           <w:b/>
@@ -426,7 +428,7 @@
         </w:rPr>
         <w:t>Template instructions</w:t>
       </w:r>
-      <w:bookmarkEnd w:id="0"/>
+      <w:bookmarkEnd w:id="1"/>
     </w:p>
     <w:p>
       <w:pPr>
@@ -434,7 +436,6 @@
           <w:lang w:eastAsia="en-GB"/>
         </w:rPr>
       </w:pPr>
-      <w:bookmarkStart w:id="1" w:name="_GoBack"/>
       <w:r>
         <w:rPr>
           <w:lang w:eastAsia="en-GB"/>
@@ -551,7 +552,6 @@
         </w:rPr>
       </w:pPr>
       <w:bookmarkStart w:id="2" w:name="_Toc371077575"/>
-      <w:bookmarkEnd w:id="1"/>
       <w:r>
         <w:rPr>
           <w:b/>
@@ -746,7 +746,7 @@
                 <w:sz w:val="20"/>
                 <w:szCs w:val="20"/>
               </w:rPr>
-              <w:t>[List relevant Components/Service/System version numbers]</w:t>
+              <w:t>Release from 1. June 2014</w:t>
             </w:r>
           </w:p>
         </w:tc>
@@ -1023,11 +1023,10 @@
             </w:pPr>
             <w:r>
               <w:rPr>
-                <w:color w:val="FF0000"/>
-                <w:sz w:val="20"/>
-                <w:szCs w:val="20"/>
-              </w:rPr>
-              <w:t>[Actual start date of testing period]</w:t>
+                <w:sz w:val="20"/>
+                <w:szCs w:val="20"/>
+              </w:rPr>
+              <w:t>23.06.2014</w:t>
             </w:r>
           </w:p>
         </w:tc>
@@ -1065,18 +1064,16 @@
               <w:spacing w:after="0"/>
               <w:jc w:val="left"/>
               <w:rPr>
-                <w:color w:val="FF0000"/>
-                <w:sz w:val="20"/>
-                <w:szCs w:val="20"/>
-              </w:rPr>
-            </w:pPr>
-            <w:r>
-              <w:rPr>
-                <w:color w:val="FF0000"/>
-                <w:sz w:val="20"/>
-                <w:szCs w:val="20"/>
-              </w:rPr>
-              <w:t>[End date of testing period]</w:t>
+                <w:sz w:val="20"/>
+                <w:szCs w:val="20"/>
+              </w:rPr>
+            </w:pPr>
+            <w:r>
+              <w:rPr>
+                <w:sz w:val="20"/>
+                <w:szCs w:val="20"/>
+              </w:rPr>
+              <w:t>01.07.2014</w:t>
             </w:r>
           </w:p>
         </w:tc>
@@ -1322,70 +1319,6 @@
               <w:spacing w:after="0"/>
               <w:jc w:val="left"/>
               <w:rPr>
-                <w:color w:val="FF0000"/>
-                <w:sz w:val="20"/>
-                <w:szCs w:val="20"/>
-              </w:rPr>
-            </w:pPr>
-            <w:r>
-              <w:rPr>
-                <w:color w:val="FF0000"/>
-                <w:sz w:val="20"/>
-                <w:szCs w:val="20"/>
-              </w:rPr>
-              <w:t>[Give specs of test devices used during test period, e.g.:</w:t>
-            </w:r>
-          </w:p>
-          <w:p>
-            <w:pPr>
-              <w:spacing w:after="0"/>
-              <w:jc w:val="left"/>
-              <w:rPr>
-                <w:color w:val="FF0000"/>
-                <w:sz w:val="20"/>
-                <w:szCs w:val="20"/>
-              </w:rPr>
-            </w:pPr>
-            <w:r>
-              <w:rPr>
-                <w:color w:val="FF0000"/>
-                <w:sz w:val="20"/>
-                <w:szCs w:val="20"/>
-              </w:rPr>
-              <w:t>- Device brand and type</w:t>
-            </w:r>
-          </w:p>
-          <w:p>
-            <w:pPr>
-              <w:spacing w:after="0"/>
-              <w:jc w:val="left"/>
-              <w:rPr>
-                <w:sz w:val="20"/>
-                <w:szCs w:val="20"/>
-              </w:rPr>
-            </w:pPr>
-            <w:r>
-              <w:rPr>
-                <w:color w:val="FF0000"/>
-                <w:sz w:val="20"/>
-                <w:szCs w:val="20"/>
-              </w:rPr>
-              <w:t>- Operating system and version]</w:t>
-            </w:r>
-            <w:r>
-              <w:rPr>
-                <w:color w:val="FF0000"/>
-                <w:sz w:val="20"/>
-                <w:szCs w:val="20"/>
-              </w:rPr>
-              <w:br/>
-            </w:r>
-          </w:p>
-          <w:p>
-            <w:pPr>
-              <w:spacing w:after="0"/>
-              <w:jc w:val="left"/>
-              <w:rPr>
                 <w:sz w:val="20"/>
                 <w:szCs w:val="20"/>
               </w:rPr>
@@ -1648,43 +1581,6 @@
               <w:t xml:space="preserve"> contains technical documentation of the Sensor Mining Component.</w:t>
             </w:r>
           </w:p>
-          <w:p>
-            <w:pPr>
-              <w:spacing w:after="0"/>
-              <w:jc w:val="left"/>
-              <w:rPr>
-                <w:color w:val="0070C0"/>
-                <w:sz w:val="20"/>
-                <w:szCs w:val="20"/>
-              </w:rPr>
-            </w:pPr>
-          </w:p>
-          <w:p>
-            <w:pPr>
-              <w:spacing w:after="0"/>
-              <w:jc w:val="left"/>
-              <w:rPr>
-                <w:sz w:val="20"/>
-                <w:szCs w:val="20"/>
-              </w:rPr>
-            </w:pPr>
-            <w:r>
-              <w:rPr>
-                <w:color w:val="FF0000"/>
-                <w:sz w:val="20"/>
-                <w:szCs w:val="20"/>
-              </w:rPr>
-              <w:t xml:space="preserve"> </w:t>
-            </w:r>
-            <w:r>
-              <w:rPr>
-                <w:color w:val="FF0000"/>
-                <w:sz w:val="20"/>
-                <w:szCs w:val="20"/>
-              </w:rPr>
-              <w:t>[Link to relevant references like requirements, technical and/or functional documentation, change logs etc.]</w:t>
-            </w:r>
-          </w:p>
         </w:tc>
       </w:tr>
     </w:tbl>
@@ -1702,6 +1598,7 @@
       </w:pPr>
       <w:bookmarkStart w:id="3" w:name="_Toc371077576"/>
       <w:r>
+        <w:lastRenderedPageBreak/>
         <w:t>3.</w:t>
       </w:r>
       <w:r>
@@ -2015,6 +1912,7 @@
     <w:p/>
     <w:p/>
     <w:p/>
+    <w:p/>
     <w:tbl>
       <w:tblPr>
         <w:tblStyle w:val="table"/>
@@ -4004,16 +3902,7 @@
                 <w:szCs w:val="20"/>
                 <w:lang w:eastAsia="en-GB"/>
               </w:rPr>
-              <w:t>N</w:t>
-            </w:r>
-            <w:r>
-              <w:rPr>
-                <w:color w:val="FF0000"/>
-                <w:sz w:val="20"/>
-                <w:szCs w:val="20"/>
-                <w:lang w:eastAsia="en-GB"/>
-              </w:rPr>
-              <w:t>OK</w:t>
+              <w:t>NOK</w:t>
             </w:r>
           </w:p>
         </w:tc>
@@ -4172,16 +4061,7 @@
                 <w:szCs w:val="20"/>
                 <w:lang w:eastAsia="en-GB"/>
               </w:rPr>
-              <w:t>N</w:t>
-            </w:r>
-            <w:r>
-              <w:rPr>
-                <w:color w:val="FF0000"/>
-                <w:sz w:val="20"/>
-                <w:szCs w:val="20"/>
-                <w:lang w:eastAsia="en-GB"/>
-              </w:rPr>
-              <w:t>OK</w:t>
+              <w:t>NOK</w:t>
             </w:r>
           </w:p>
         </w:tc>
@@ -4360,16 +4240,7 @@
                 <w:szCs w:val="20"/>
                 <w:lang w:eastAsia="en-GB"/>
               </w:rPr>
-              <w:t>N</w:t>
-            </w:r>
-            <w:r>
-              <w:rPr>
-                <w:color w:val="FF0000"/>
-                <w:sz w:val="20"/>
-                <w:szCs w:val="20"/>
-                <w:lang w:eastAsia="en-GB"/>
-              </w:rPr>
-              <w:t>OK</w:t>
+              <w:t>NOK</w:t>
             </w:r>
           </w:p>
         </w:tc>
@@ -5085,6 +4956,434 @@
           <w:tcPr>
             <w:tcW w:w="799" w:type="dxa"/>
             <w:tcBorders>
+              <w:left w:val="single" w:sz="4" w:space="0" w:color="auto"/>
+              <w:bottom w:val="single" w:sz="4" w:space="0" w:color="auto"/>
+            </w:tcBorders>
+          </w:tcPr>
+          <w:p>
+            <w:pPr>
+              <w:jc w:val="left"/>
+              <w:rPr>
+                <w:sz w:val="20"/>
+                <w:szCs w:val="20"/>
+                <w:lang w:eastAsia="en-GB"/>
+              </w:rPr>
+            </w:pPr>
+          </w:p>
+        </w:tc>
+      </w:tr>
+      <w:tr>
+        <w:trPr>
+          <w:trHeight w:val="755"/>
+        </w:trPr>
+        <w:tc>
+          <w:tcPr>
+            <w:tcW w:w="516" w:type="dxa"/>
+            <w:tcBorders>
+              <w:top w:val="single" w:sz="4" w:space="0" w:color="auto"/>
+              <w:bottom w:val="single" w:sz="4" w:space="0" w:color="auto"/>
+              <w:right w:val="single" w:sz="4" w:space="0" w:color="auto"/>
+            </w:tcBorders>
+          </w:tcPr>
+          <w:p>
+            <w:pPr>
+              <w:spacing w:after="0"/>
+              <w:jc w:val="left"/>
+              <w:rPr>
+                <w:color w:val="0070C0"/>
+                <w:sz w:val="20"/>
+                <w:szCs w:val="20"/>
+              </w:rPr>
+            </w:pPr>
+            <w:r>
+              <w:rPr>
+                <w:color w:val="0070C0"/>
+                <w:sz w:val="20"/>
+                <w:szCs w:val="20"/>
+              </w:rPr>
+              <w:t>18</w:t>
+            </w:r>
+          </w:p>
+        </w:tc>
+        <w:tc>
+          <w:tcPr>
+            <w:tcW w:w="2673" w:type="dxa"/>
+            <w:tcBorders>
+              <w:top w:val="single" w:sz="4" w:space="0" w:color="auto"/>
+              <w:bottom w:val="single" w:sz="4" w:space="0" w:color="auto"/>
+              <w:right w:val="single" w:sz="4" w:space="0" w:color="auto"/>
+            </w:tcBorders>
+            <w:vAlign w:val="center"/>
+          </w:tcPr>
+          <w:p>
+            <w:pPr>
+              <w:spacing w:after="0"/>
+              <w:jc w:val="left"/>
+              <w:rPr>
+                <w:color w:val="0070C0"/>
+                <w:sz w:val="20"/>
+                <w:szCs w:val="20"/>
+                <w:lang w:val="en-US"/>
+              </w:rPr>
+            </w:pPr>
+            <w:r>
+              <w:rPr>
+                <w:color w:val="0070C0"/>
+                <w:sz w:val="20"/>
+                <w:szCs w:val="20"/>
+                <w:lang w:val="en-US"/>
+              </w:rPr>
+              <w:t>Service Center Integration:</w:t>
+            </w:r>
+          </w:p>
+          <w:p>
+            <w:pPr>
+              <w:spacing w:after="0"/>
+              <w:jc w:val="left"/>
+              <w:rPr>
+                <w:color w:val="0070C0"/>
+                <w:sz w:val="20"/>
+                <w:szCs w:val="20"/>
+                <w:lang w:val="en-US"/>
+              </w:rPr>
+            </w:pPr>
+            <w:r>
+              <w:rPr>
+                <w:color w:val="0070C0"/>
+                <w:sz w:val="20"/>
+                <w:szCs w:val="20"/>
+                <w:lang w:val="en-US"/>
+              </w:rPr>
+              <w:t>Log Files</w:t>
+            </w:r>
+          </w:p>
+        </w:tc>
+        <w:tc>
+          <w:tcPr>
+            <w:tcW w:w="3476" w:type="dxa"/>
+            <w:tcBorders>
+              <w:top w:val="single" w:sz="4" w:space="0" w:color="auto"/>
+              <w:left w:val="single" w:sz="4" w:space="0" w:color="auto"/>
+              <w:bottom w:val="single" w:sz="4" w:space="0" w:color="auto"/>
+            </w:tcBorders>
+          </w:tcPr>
+          <w:p>
+            <w:pPr>
+              <w:spacing w:after="0"/>
+              <w:jc w:val="left"/>
+              <w:rPr>
+                <w:color w:val="0070C0"/>
+                <w:sz w:val="20"/>
+                <w:szCs w:val="20"/>
+                <w:lang w:val="en-US"/>
+              </w:rPr>
+            </w:pPr>
+            <w:r>
+              <w:t xml:space="preserve">The component shall sent health-check signals in regular </w:t>
+            </w:r>
+            <w:proofErr w:type="spellStart"/>
+            <w:r>
+              <w:t>intevals</w:t>
+            </w:r>
+            <w:proofErr w:type="spellEnd"/>
+            <w:r>
+              <w:t xml:space="preserve"> to the </w:t>
+            </w:r>
+            <w:proofErr w:type="spellStart"/>
+            <w:r>
+              <w:t>Live+Gov</w:t>
+            </w:r>
+            <w:proofErr w:type="spellEnd"/>
+            <w:r>
+              <w:t xml:space="preserve"> Service </w:t>
+            </w:r>
+            <w:proofErr w:type="spellStart"/>
+            <w:r>
+              <w:t>Center</w:t>
+            </w:r>
+            <w:proofErr w:type="spellEnd"/>
+            <w:r>
+              <w:t xml:space="preserve">. </w:t>
+            </w:r>
+            <w:r>
+              <w:br/>
+              <w:t xml:space="preserve">The Service </w:t>
+            </w:r>
+            <w:proofErr w:type="spellStart"/>
+            <w:r>
+              <w:t>Center</w:t>
+            </w:r>
+            <w:proofErr w:type="spellEnd"/>
+            <w:r>
+              <w:t xml:space="preserve"> Web Application shall show “</w:t>
+            </w:r>
+            <w:proofErr w:type="spellStart"/>
+            <w:r>
+              <w:t>Staus</w:t>
+            </w:r>
+            <w:proofErr w:type="spellEnd"/>
+            <w:r>
+              <w:t>: OK” for the HAR service.</w:t>
+            </w:r>
+          </w:p>
+        </w:tc>
+        <w:tc>
+          <w:tcPr>
+            <w:tcW w:w="799" w:type="dxa"/>
+            <w:tcBorders>
+              <w:top w:val="single" w:sz="4" w:space="0" w:color="auto"/>
+              <w:left w:val="single" w:sz="4" w:space="0" w:color="auto"/>
+              <w:bottom w:val="single" w:sz="4" w:space="0" w:color="auto"/>
+            </w:tcBorders>
+          </w:tcPr>
+          <w:p>
+            <w:pPr>
+              <w:jc w:val="left"/>
+              <w:rPr>
+                <w:color w:val="FF0000"/>
+                <w:sz w:val="20"/>
+                <w:szCs w:val="20"/>
+                <w:lang w:eastAsia="en-GB"/>
+              </w:rPr>
+            </w:pPr>
+            <w:r>
+              <w:t>OK</w:t>
+            </w:r>
+          </w:p>
+        </w:tc>
+        <w:tc>
+          <w:tcPr>
+            <w:tcW w:w="799" w:type="dxa"/>
+            <w:tcBorders>
+              <w:top w:val="single" w:sz="4" w:space="0" w:color="auto"/>
+              <w:left w:val="single" w:sz="4" w:space="0" w:color="auto"/>
+              <w:bottom w:val="single" w:sz="4" w:space="0" w:color="auto"/>
+            </w:tcBorders>
+          </w:tcPr>
+          <w:p>
+            <w:pPr>
+              <w:jc w:val="left"/>
+              <w:rPr>
+                <w:sz w:val="20"/>
+                <w:szCs w:val="20"/>
+                <w:lang w:eastAsia="en-GB"/>
+              </w:rPr>
+            </w:pPr>
+          </w:p>
+        </w:tc>
+        <w:tc>
+          <w:tcPr>
+            <w:tcW w:w="799" w:type="dxa"/>
+            <w:tcBorders>
+              <w:top w:val="single" w:sz="4" w:space="0" w:color="auto"/>
+              <w:left w:val="single" w:sz="4" w:space="0" w:color="auto"/>
+              <w:bottom w:val="single" w:sz="4" w:space="0" w:color="auto"/>
+            </w:tcBorders>
+          </w:tcPr>
+          <w:p>
+            <w:pPr>
+              <w:jc w:val="left"/>
+              <w:rPr>
+                <w:sz w:val="20"/>
+                <w:szCs w:val="20"/>
+                <w:lang w:eastAsia="en-GB"/>
+              </w:rPr>
+            </w:pPr>
+          </w:p>
+        </w:tc>
+      </w:tr>
+      <w:tr>
+        <w:trPr>
+          <w:trHeight w:val="755"/>
+        </w:trPr>
+        <w:tc>
+          <w:tcPr>
+            <w:tcW w:w="516" w:type="dxa"/>
+            <w:tcBorders>
+              <w:top w:val="single" w:sz="4" w:space="0" w:color="auto"/>
+              <w:bottom w:val="single" w:sz="4" w:space="0" w:color="auto"/>
+              <w:right w:val="single" w:sz="4" w:space="0" w:color="auto"/>
+            </w:tcBorders>
+          </w:tcPr>
+          <w:p>
+            <w:pPr>
+              <w:spacing w:after="0"/>
+              <w:jc w:val="left"/>
+              <w:rPr>
+                <w:color w:val="0070C0"/>
+                <w:sz w:val="20"/>
+                <w:szCs w:val="20"/>
+              </w:rPr>
+            </w:pPr>
+            <w:r>
+              <w:rPr>
+                <w:color w:val="0070C0"/>
+                <w:sz w:val="20"/>
+                <w:szCs w:val="20"/>
+              </w:rPr>
+              <w:t>19</w:t>
+            </w:r>
+          </w:p>
+        </w:tc>
+        <w:tc>
+          <w:tcPr>
+            <w:tcW w:w="2673" w:type="dxa"/>
+            <w:tcBorders>
+              <w:top w:val="single" w:sz="4" w:space="0" w:color="auto"/>
+              <w:bottom w:val="single" w:sz="4" w:space="0" w:color="auto"/>
+              <w:right w:val="single" w:sz="4" w:space="0" w:color="auto"/>
+            </w:tcBorders>
+            <w:vAlign w:val="center"/>
+          </w:tcPr>
+          <w:p>
+            <w:pPr>
+              <w:spacing w:after="0"/>
+              <w:jc w:val="left"/>
+              <w:rPr>
+                <w:color w:val="0070C0"/>
+                <w:sz w:val="20"/>
+                <w:szCs w:val="20"/>
+                <w:lang w:val="en-US"/>
+              </w:rPr>
+            </w:pPr>
+            <w:r>
+              <w:rPr>
+                <w:color w:val="0070C0"/>
+                <w:sz w:val="20"/>
+                <w:szCs w:val="20"/>
+                <w:lang w:val="en-US"/>
+              </w:rPr>
+              <w:t>Service Center Integration:</w:t>
+            </w:r>
+          </w:p>
+          <w:p>
+            <w:pPr>
+              <w:spacing w:after="0"/>
+              <w:jc w:val="left"/>
+              <w:rPr>
+                <w:color w:val="0070C0"/>
+                <w:sz w:val="20"/>
+                <w:szCs w:val="20"/>
+                <w:lang w:val="en-US"/>
+              </w:rPr>
+            </w:pPr>
+            <w:r>
+              <w:rPr>
+                <w:color w:val="0070C0"/>
+                <w:sz w:val="20"/>
+                <w:szCs w:val="20"/>
+                <w:lang w:val="en-US"/>
+              </w:rPr>
+              <w:t>Health Checks</w:t>
+            </w:r>
+          </w:p>
+        </w:tc>
+        <w:tc>
+          <w:tcPr>
+            <w:tcW w:w="3476" w:type="dxa"/>
+            <w:tcBorders>
+              <w:top w:val="single" w:sz="4" w:space="0" w:color="auto"/>
+              <w:left w:val="single" w:sz="4" w:space="0" w:color="auto"/>
+              <w:bottom w:val="single" w:sz="4" w:space="0" w:color="auto"/>
+            </w:tcBorders>
+          </w:tcPr>
+          <w:p>
+            <w:pPr>
+              <w:spacing w:after="0"/>
+              <w:jc w:val="left"/>
+            </w:pPr>
+            <w:r>
+              <w:t xml:space="preserve">The component shall upload log files in regular intervals to the </w:t>
+            </w:r>
+            <w:proofErr w:type="spellStart"/>
+            <w:r>
+              <w:t>Live+Gov</w:t>
+            </w:r>
+            <w:proofErr w:type="spellEnd"/>
+            <w:r>
+              <w:t xml:space="preserve"> service </w:t>
+            </w:r>
+            <w:proofErr w:type="spellStart"/>
+            <w:r>
+              <w:t>center</w:t>
+            </w:r>
+            <w:proofErr w:type="spellEnd"/>
+            <w:r>
+              <w:t xml:space="preserve">. </w:t>
+            </w:r>
+          </w:p>
+          <w:p>
+            <w:pPr>
+              <w:spacing w:after="0"/>
+              <w:jc w:val="left"/>
+              <w:rPr>
+                <w:color w:val="0070C0"/>
+                <w:sz w:val="20"/>
+                <w:szCs w:val="20"/>
+              </w:rPr>
+            </w:pPr>
+            <w:r>
+              <w:t xml:space="preserve">The Service </w:t>
+            </w:r>
+            <w:proofErr w:type="spellStart"/>
+            <w:r>
+              <w:t>Center</w:t>
+            </w:r>
+            <w:proofErr w:type="spellEnd"/>
+            <w:r>
+              <w:t xml:space="preserve"> Web Application shall show the received log files.</w:t>
+            </w:r>
+          </w:p>
+        </w:tc>
+        <w:tc>
+          <w:tcPr>
+            <w:tcW w:w="799" w:type="dxa"/>
+            <w:tcBorders>
+              <w:top w:val="single" w:sz="4" w:space="0" w:color="auto"/>
+              <w:left w:val="single" w:sz="4" w:space="0" w:color="auto"/>
+              <w:bottom w:val="single" w:sz="4" w:space="0" w:color="auto"/>
+            </w:tcBorders>
+          </w:tcPr>
+          <w:p>
+            <w:pPr>
+              <w:jc w:val="left"/>
+              <w:rPr>
+                <w:color w:val="FF0000"/>
+                <w:sz w:val="20"/>
+                <w:szCs w:val="20"/>
+                <w:lang w:eastAsia="en-GB"/>
+              </w:rPr>
+            </w:pPr>
+            <w:r>
+              <w:t>OK</w:t>
+            </w:r>
+          </w:p>
+        </w:tc>
+        <w:tc>
+          <w:tcPr>
+            <w:tcW w:w="799" w:type="dxa"/>
+            <w:tcBorders>
+              <w:top w:val="single" w:sz="4" w:space="0" w:color="auto"/>
+              <w:left w:val="single" w:sz="4" w:space="0" w:color="auto"/>
+              <w:bottom w:val="single" w:sz="4" w:space="0" w:color="auto"/>
+            </w:tcBorders>
+          </w:tcPr>
+          <w:p>
+            <w:pPr>
+              <w:jc w:val="left"/>
+              <w:rPr>
+                <w:sz w:val="20"/>
+                <w:szCs w:val="20"/>
+                <w:lang w:eastAsia="en-GB"/>
+              </w:rPr>
+            </w:pPr>
+          </w:p>
+        </w:tc>
+        <w:tc>
+          <w:tcPr>
+            <w:tcW w:w="799" w:type="dxa"/>
+            <w:tcBorders>
+              <w:top w:val="single" w:sz="4" w:space="0" w:color="auto"/>
               <w:left w:val="single" w:sz="4" w:space="0" w:color="auto"/>
               <w:bottom w:val="single" w:sz="4" w:space="0" w:color="auto"/>
             </w:tcBorders>
@@ -5162,9 +5461,19 @@
           <w:sz w:val="32"/>
           <w:szCs w:val="32"/>
         </w:rPr>
-        <w:t>Issues raised</w:t>
+        <w:t xml:space="preserve">Issues </w:t>
+      </w:r>
+      <w:proofErr w:type="gramStart"/>
+      <w:r>
+        <w:rPr>
+          <w:b/>
+          <w:sz w:val="32"/>
+          <w:szCs w:val="32"/>
+        </w:rPr>
+        <w:t>raised</w:t>
       </w:r>
       <w:bookmarkEnd w:id="4"/>
+      <w:proofErr w:type="gramEnd"/>
     </w:p>
     <w:tbl>
       <w:tblPr>
@@ -5187,23 +5496,16 @@
         <w:tc>
           <w:tcPr>
             <w:tcW w:w="2359" w:type="dxa"/>
-            <w:tcBorders>
-              <w:top w:val="none" w:sz="0" w:space="0" w:color="auto"/>
-              <w:left w:val="none" w:sz="0" w:space="0" w:color="auto"/>
-              <w:bottom w:val="none" w:sz="0" w:space="0" w:color="auto"/>
-            </w:tcBorders>
           </w:tcPr>
           <w:p>
             <w:pPr>
               <w:rPr>
                 <w:b/>
-                <w:color w:val="FF0000"/>
                 <w:szCs w:val="24"/>
               </w:rPr>
             </w:pPr>
             <w:r>
               <w:rPr>
-                <w:color w:val="FF0000"/>
                 <w:szCs w:val="24"/>
               </w:rPr>
               <w:t>Issue No.</w:t>
@@ -5213,11 +5515,6 @@
         <w:tc>
           <w:tcPr>
             <w:tcW w:w="6703" w:type="dxa"/>
-            <w:tcBorders>
-              <w:top w:val="none" w:sz="0" w:space="0" w:color="auto"/>
-              <w:bottom w:val="none" w:sz="0" w:space="0" w:color="auto"/>
-              <w:right w:val="none" w:sz="0" w:space="0" w:color="auto"/>
-            </w:tcBorders>
           </w:tcPr>
           <w:p>
             <w:pPr>
@@ -5226,13 +5523,11 @@
               </w:tabs>
               <w:jc w:val="left"/>
               <w:rPr>
-                <w:color w:val="FF0000"/>
                 <w:szCs w:val="24"/>
               </w:rPr>
             </w:pPr>
             <w:r>
               <w:rPr>
-                <w:color w:val="FF0000"/>
                 <w:szCs w:val="24"/>
               </w:rPr>
               <w:t>1</w:t>
@@ -5251,14 +5546,12 @@
               <w:jc w:val="left"/>
               <w:rPr>
                 <w:b/>
-                <w:color w:val="FF0000"/>
-                <w:sz w:val="20"/>
-                <w:szCs w:val="20"/>
-              </w:rPr>
-            </w:pPr>
-            <w:r>
-              <w:rPr>
-                <w:color w:val="FF0000"/>
+                <w:sz w:val="20"/>
+                <w:szCs w:val="20"/>
+              </w:rPr>
+            </w:pPr>
+            <w:r>
+              <w:rPr>
                 <w:sz w:val="20"/>
                 <w:szCs w:val="20"/>
               </w:rPr>
@@ -5275,14 +5568,12 @@
               <w:spacing w:after="0"/>
               <w:jc w:val="left"/>
               <w:rPr>
-                <w:color w:val="FF0000"/>
-                <w:sz w:val="20"/>
-                <w:szCs w:val="20"/>
-              </w:rPr>
-            </w:pPr>
-            <w:r>
-              <w:rPr>
-                <w:color w:val="FF0000"/>
+                <w:sz w:val="20"/>
+                <w:szCs w:val="20"/>
+              </w:rPr>
+            </w:pPr>
+            <w:r>
+              <w:rPr>
                 <w:sz w:val="20"/>
                 <w:szCs w:val="20"/>
               </w:rPr>
@@ -5301,14 +5592,12 @@
               <w:spacing w:after="0"/>
               <w:jc w:val="left"/>
               <w:rPr>
-                <w:color w:val="FF0000"/>
-                <w:sz w:val="20"/>
-                <w:szCs w:val="20"/>
-              </w:rPr>
-            </w:pPr>
-            <w:r>
-              <w:rPr>
-                <w:color w:val="FF0000"/>
+                <w:sz w:val="20"/>
+                <w:szCs w:val="20"/>
+              </w:rPr>
+            </w:pPr>
+            <w:r>
+              <w:rPr>
                 <w:sz w:val="20"/>
                 <w:szCs w:val="20"/>
               </w:rPr>
@@ -5325,14 +5614,12 @@
               <w:spacing w:after="0"/>
               <w:jc w:val="left"/>
               <w:rPr>
-                <w:color w:val="FF0000"/>
-                <w:sz w:val="20"/>
-                <w:szCs w:val="20"/>
-              </w:rPr>
-            </w:pPr>
-            <w:r>
-              <w:rPr>
-                <w:color w:val="FF0000"/>
+                <w:sz w:val="20"/>
+                <w:szCs w:val="20"/>
+              </w:rPr>
+            </w:pPr>
+            <w:r>
+              <w:rPr>
                 <w:sz w:val="20"/>
                 <w:szCs w:val="20"/>
               </w:rPr>
@@ -5352,14 +5639,12 @@
               <w:jc w:val="left"/>
               <w:rPr>
                 <w:b/>
-                <w:color w:val="FF0000"/>
-                <w:sz w:val="20"/>
-                <w:szCs w:val="20"/>
-              </w:rPr>
-            </w:pPr>
-            <w:r>
-              <w:rPr>
-                <w:color w:val="FF0000"/>
+                <w:sz w:val="20"/>
+                <w:szCs w:val="20"/>
+              </w:rPr>
+            </w:pPr>
+            <w:r>
+              <w:rPr>
                 <w:sz w:val="20"/>
                 <w:szCs w:val="20"/>
               </w:rPr>
@@ -5376,14 +5661,12 @@
               <w:spacing w:after="0"/>
               <w:jc w:val="left"/>
               <w:rPr>
-                <w:color w:val="FF0000"/>
-                <w:sz w:val="20"/>
-                <w:szCs w:val="20"/>
-              </w:rPr>
-            </w:pPr>
-            <w:r>
-              <w:rPr>
-                <w:color w:val="FF0000"/>
+                <w:sz w:val="20"/>
+                <w:szCs w:val="20"/>
+              </w:rPr>
+            </w:pPr>
+            <w:r>
+              <w:rPr>
                 <w:sz w:val="20"/>
                 <w:szCs w:val="20"/>
               </w:rPr>
@@ -5403,14 +5686,12 @@
               <w:jc w:val="left"/>
               <w:rPr>
                 <w:b/>
-                <w:color w:val="FF0000"/>
-                <w:sz w:val="20"/>
-                <w:szCs w:val="20"/>
-              </w:rPr>
-            </w:pPr>
-            <w:r>
-              <w:rPr>
-                <w:color w:val="FF0000"/>
+                <w:sz w:val="20"/>
+                <w:szCs w:val="20"/>
+              </w:rPr>
+            </w:pPr>
+            <w:r>
+              <w:rPr>
                 <w:sz w:val="20"/>
                 <w:szCs w:val="20"/>
               </w:rPr>
@@ -5427,14 +5708,12 @@
               <w:spacing w:after="0"/>
               <w:jc w:val="left"/>
               <w:rPr>
-                <w:color w:val="FF0000"/>
-                <w:sz w:val="20"/>
-                <w:szCs w:val="20"/>
-              </w:rPr>
-            </w:pPr>
-            <w:r>
-              <w:rPr>
-                <w:color w:val="FF0000"/>
+                <w:sz w:val="20"/>
+                <w:szCs w:val="20"/>
+              </w:rPr>
+            </w:pPr>
+            <w:r>
+              <w:rPr>
                 <w:sz w:val="20"/>
                 <w:szCs w:val="20"/>
               </w:rPr>
@@ -5454,14 +5733,12 @@
               <w:jc w:val="left"/>
               <w:rPr>
                 <w:b/>
-                <w:color w:val="FF0000"/>
-                <w:sz w:val="20"/>
-                <w:szCs w:val="20"/>
-              </w:rPr>
-            </w:pPr>
-            <w:r>
-              <w:rPr>
-                <w:color w:val="FF0000"/>
+                <w:sz w:val="20"/>
+                <w:szCs w:val="20"/>
+              </w:rPr>
+            </w:pPr>
+            <w:r>
+              <w:rPr>
                 <w:sz w:val="20"/>
                 <w:szCs w:val="20"/>
               </w:rPr>
@@ -5478,14 +5755,12 @@
               <w:spacing w:after="0"/>
               <w:jc w:val="left"/>
               <w:rPr>
-                <w:color w:val="FF0000"/>
-                <w:sz w:val="20"/>
-                <w:szCs w:val="20"/>
-              </w:rPr>
-            </w:pPr>
-            <w:r>
-              <w:rPr>
-                <w:color w:val="FF0000"/>
+                <w:sz w:val="20"/>
+                <w:szCs w:val="20"/>
+              </w:rPr>
+            </w:pPr>
+            <w:r>
+              <w:rPr>
                 <w:sz w:val="20"/>
                 <w:szCs w:val="20"/>
               </w:rPr>
@@ -5508,14 +5783,12 @@
               <w:jc w:val="left"/>
               <w:rPr>
                 <w:b/>
-                <w:color w:val="FF0000"/>
-                <w:sz w:val="20"/>
-                <w:szCs w:val="20"/>
-              </w:rPr>
-            </w:pPr>
-            <w:r>
-              <w:rPr>
-                <w:color w:val="FF0000"/>
+                <w:sz w:val="20"/>
+                <w:szCs w:val="20"/>
+              </w:rPr>
+            </w:pPr>
+            <w:r>
+              <w:rPr>
                 <w:sz w:val="20"/>
                 <w:szCs w:val="20"/>
               </w:rPr>
@@ -5535,14 +5808,12 @@
               <w:spacing w:after="0"/>
               <w:jc w:val="left"/>
               <w:rPr>
-                <w:color w:val="FF0000"/>
-                <w:sz w:val="20"/>
-                <w:szCs w:val="20"/>
-              </w:rPr>
-            </w:pPr>
-            <w:r>
-              <w:rPr>
-                <w:color w:val="FF0000"/>
+                <w:sz w:val="20"/>
+                <w:szCs w:val="20"/>
+              </w:rPr>
+            </w:pPr>
+            <w:r>
+              <w:rPr>
                 <w:sz w:val="20"/>
                 <w:szCs w:val="20"/>
               </w:rPr>
@@ -5571,14 +5842,12 @@
               <w:jc w:val="left"/>
               <w:rPr>
                 <w:b/>
-                <w:color w:val="FF0000"/>
-                <w:sz w:val="20"/>
-                <w:szCs w:val="20"/>
-              </w:rPr>
-            </w:pPr>
-            <w:r>
-              <w:rPr>
-                <w:color w:val="FF0000"/>
+                <w:sz w:val="20"/>
+                <w:szCs w:val="20"/>
+              </w:rPr>
+            </w:pPr>
+            <w:r>
+              <w:rPr>
                 <w:sz w:val="20"/>
                 <w:szCs w:val="20"/>
               </w:rPr>
@@ -5598,14 +5867,12 @@
               <w:spacing w:after="0"/>
               <w:jc w:val="left"/>
               <w:rPr>
-                <w:color w:val="FF0000"/>
-                <w:sz w:val="20"/>
-                <w:szCs w:val="20"/>
-              </w:rPr>
-            </w:pPr>
-            <w:r>
-              <w:rPr>
-                <w:color w:val="FF0000"/>
+                <w:sz w:val="20"/>
+                <w:szCs w:val="20"/>
+              </w:rPr>
+            </w:pPr>
+            <w:r>
+              <w:rPr>
                 <w:sz w:val="20"/>
                 <w:szCs w:val="20"/>
               </w:rPr>
@@ -5645,23 +5912,16 @@
         <w:tc>
           <w:tcPr>
             <w:tcW w:w="2359" w:type="dxa"/>
-            <w:tcBorders>
-              <w:top w:val="none" w:sz="0" w:space="0" w:color="auto"/>
-              <w:left w:val="none" w:sz="0" w:space="0" w:color="auto"/>
-              <w:bottom w:val="none" w:sz="0" w:space="0" w:color="auto"/>
-            </w:tcBorders>
           </w:tcPr>
           <w:p>
             <w:pPr>
               <w:rPr>
                 <w:b/>
-                <w:color w:val="FF0000"/>
                 <w:szCs w:val="24"/>
               </w:rPr>
             </w:pPr>
             <w:r>
               <w:rPr>
-                <w:color w:val="FF0000"/>
                 <w:szCs w:val="24"/>
               </w:rPr>
               <w:t>Issue No.</w:t>
@@ -5671,11 +5931,6 @@
         <w:tc>
           <w:tcPr>
             <w:tcW w:w="6703" w:type="dxa"/>
-            <w:tcBorders>
-              <w:top w:val="none" w:sz="0" w:space="0" w:color="auto"/>
-              <w:bottom w:val="none" w:sz="0" w:space="0" w:color="auto"/>
-              <w:right w:val="none" w:sz="0" w:space="0" w:color="auto"/>
-            </w:tcBorders>
           </w:tcPr>
           <w:p>
             <w:pPr>
@@ -5684,13 +5939,11 @@
               </w:tabs>
               <w:jc w:val="left"/>
               <w:rPr>
-                <w:color w:val="FF0000"/>
                 <w:szCs w:val="24"/>
               </w:rPr>
             </w:pPr>
             <w:r>
               <w:rPr>
-                <w:color w:val="FF0000"/>
                 <w:szCs w:val="24"/>
               </w:rPr>
               <w:t>2</w:t>
@@ -5708,14 +5961,12 @@
               <w:spacing w:after="0"/>
               <w:jc w:val="left"/>
               <w:rPr>
-                <w:color w:val="FF0000"/>
-                <w:sz w:val="20"/>
-                <w:szCs w:val="20"/>
-              </w:rPr>
-            </w:pPr>
-            <w:r>
-              <w:rPr>
-                <w:color w:val="FF0000"/>
+                <w:sz w:val="20"/>
+                <w:szCs w:val="20"/>
+              </w:rPr>
+            </w:pPr>
+            <w:r>
+              <w:rPr>
                 <w:sz w:val="20"/>
                 <w:szCs w:val="20"/>
               </w:rPr>
@@ -5732,14 +5983,12 @@
               <w:spacing w:after="0"/>
               <w:jc w:val="left"/>
               <w:rPr>
-                <w:color w:val="FF0000"/>
-                <w:sz w:val="20"/>
-                <w:szCs w:val="20"/>
-              </w:rPr>
-            </w:pPr>
-            <w:r>
-              <w:rPr>
-                <w:color w:val="FF0000"/>
+                <w:sz w:val="20"/>
+                <w:szCs w:val="20"/>
+              </w:rPr>
+            </w:pPr>
+            <w:r>
+              <w:rPr>
                 <w:sz w:val="20"/>
                 <w:szCs w:val="20"/>
               </w:rPr>
@@ -5759,14 +6008,12 @@
               <w:jc w:val="left"/>
               <w:rPr>
                 <w:b/>
-                <w:color w:val="FF0000"/>
-                <w:sz w:val="20"/>
-                <w:szCs w:val="20"/>
-              </w:rPr>
-            </w:pPr>
-            <w:r>
-              <w:rPr>
-                <w:color w:val="FF0000"/>
+                <w:sz w:val="20"/>
+                <w:szCs w:val="20"/>
+              </w:rPr>
+            </w:pPr>
+            <w:r>
+              <w:rPr>
                 <w:sz w:val="20"/>
                 <w:szCs w:val="20"/>
               </w:rPr>
@@ -5783,14 +6030,12 @@
               <w:spacing w:after="0"/>
               <w:jc w:val="left"/>
               <w:rPr>
-                <w:color w:val="FF0000"/>
-                <w:sz w:val="20"/>
-                <w:szCs w:val="20"/>
-              </w:rPr>
-            </w:pPr>
-            <w:r>
-              <w:rPr>
-                <w:color w:val="FF0000"/>
+                <w:sz w:val="20"/>
+                <w:szCs w:val="20"/>
+              </w:rPr>
+            </w:pPr>
+            <w:r>
+              <w:rPr>
                 <w:sz w:val="20"/>
                 <w:szCs w:val="20"/>
               </w:rPr>
@@ -5810,14 +6055,12 @@
               <w:jc w:val="left"/>
               <w:rPr>
                 <w:b/>
-                <w:color w:val="FF0000"/>
-                <w:sz w:val="20"/>
-                <w:szCs w:val="20"/>
-              </w:rPr>
-            </w:pPr>
-            <w:r>
-              <w:rPr>
-                <w:color w:val="FF0000"/>
+                <w:sz w:val="20"/>
+                <w:szCs w:val="20"/>
+              </w:rPr>
+            </w:pPr>
+            <w:r>
+              <w:rPr>
                 <w:sz w:val="20"/>
                 <w:szCs w:val="20"/>
               </w:rPr>
@@ -5834,14 +6077,12 @@
               <w:spacing w:after="0"/>
               <w:jc w:val="left"/>
               <w:rPr>
-                <w:color w:val="FF0000"/>
-                <w:sz w:val="20"/>
-                <w:szCs w:val="20"/>
-              </w:rPr>
-            </w:pPr>
-            <w:r>
-              <w:rPr>
-                <w:color w:val="FF0000"/>
+                <w:sz w:val="20"/>
+                <w:szCs w:val="20"/>
+              </w:rPr>
+            </w:pPr>
+            <w:r>
+              <w:rPr>
                 <w:sz w:val="20"/>
                 <w:szCs w:val="20"/>
               </w:rPr>
@@ -5861,14 +6102,12 @@
               <w:jc w:val="left"/>
               <w:rPr>
                 <w:b/>
-                <w:color w:val="FF0000"/>
-                <w:sz w:val="20"/>
-                <w:szCs w:val="20"/>
-              </w:rPr>
-            </w:pPr>
-            <w:r>
-              <w:rPr>
-                <w:color w:val="FF0000"/>
+                <w:sz w:val="20"/>
+                <w:szCs w:val="20"/>
+              </w:rPr>
+            </w:pPr>
+            <w:r>
+              <w:rPr>
                 <w:sz w:val="20"/>
                 <w:szCs w:val="20"/>
               </w:rPr>
@@ -5885,7 +6124,6 @@
               <w:spacing w:after="0"/>
               <w:jc w:val="left"/>
               <w:rPr>
-                <w:color w:val="FF0000"/>
                 <w:sz w:val="20"/>
                 <w:szCs w:val="20"/>
               </w:rPr>
@@ -5893,7 +6131,6 @@
             <w:proofErr w:type="spellStart"/>
             <w:r>
               <w:rPr>
-                <w:color w:val="FF0000"/>
                 <w:sz w:val="20"/>
                 <w:szCs w:val="20"/>
               </w:rPr>
@@ -5902,7 +6139,6 @@
             <w:proofErr w:type="spellEnd"/>
             <w:r>
               <w:rPr>
-                <w:color w:val="FF0000"/>
                 <w:sz w:val="20"/>
                 <w:szCs w:val="20"/>
               </w:rPr>
@@ -5922,14 +6158,12 @@
               <w:jc w:val="left"/>
               <w:rPr>
                 <w:b/>
-                <w:color w:val="FF0000"/>
-                <w:sz w:val="20"/>
-                <w:szCs w:val="20"/>
-              </w:rPr>
-            </w:pPr>
-            <w:r>
-              <w:rPr>
-                <w:color w:val="FF0000"/>
+                <w:sz w:val="20"/>
+                <w:szCs w:val="20"/>
+              </w:rPr>
+            </w:pPr>
+            <w:r>
+              <w:rPr>
                 <w:sz w:val="20"/>
                 <w:szCs w:val="20"/>
               </w:rPr>
@@ -5946,14 +6180,12 @@
               <w:spacing w:after="0"/>
               <w:jc w:val="left"/>
               <w:rPr>
-                <w:color w:val="FF0000"/>
-                <w:sz w:val="20"/>
-                <w:szCs w:val="20"/>
-              </w:rPr>
-            </w:pPr>
-            <w:r>
-              <w:rPr>
-                <w:color w:val="FF0000"/>
+                <w:sz w:val="20"/>
+                <w:szCs w:val="20"/>
+              </w:rPr>
+            </w:pPr>
+            <w:r>
+              <w:rPr>
                 <w:sz w:val="20"/>
                 <w:szCs w:val="20"/>
               </w:rPr>
@@ -5962,7 +6194,6 @@
             <w:proofErr w:type="spellStart"/>
             <w:r>
               <w:rPr>
-                <w:color w:val="FF0000"/>
                 <w:sz w:val="20"/>
                 <w:szCs w:val="20"/>
               </w:rPr>
@@ -5971,7 +6202,6 @@
             <w:proofErr w:type="spellEnd"/>
             <w:r>
               <w:rPr>
-                <w:color w:val="FF0000"/>
                 <w:sz w:val="20"/>
                 <w:szCs w:val="20"/>
               </w:rPr>
@@ -5991,14 +6221,12 @@
               <w:jc w:val="left"/>
               <w:rPr>
                 <w:b/>
-                <w:color w:val="FF0000"/>
-                <w:sz w:val="20"/>
-                <w:szCs w:val="20"/>
-              </w:rPr>
-            </w:pPr>
-            <w:r>
-              <w:rPr>
-                <w:color w:val="FF0000"/>
+                <w:sz w:val="20"/>
+                <w:szCs w:val="20"/>
+              </w:rPr>
+            </w:pPr>
+            <w:r>
+              <w:rPr>
                 <w:sz w:val="20"/>
                 <w:szCs w:val="20"/>
               </w:rPr>
@@ -6015,14 +6243,12 @@
               <w:spacing w:after="0"/>
               <w:jc w:val="left"/>
               <w:rPr>
-                <w:color w:val="FF0000"/>
-                <w:sz w:val="20"/>
-                <w:szCs w:val="20"/>
-              </w:rPr>
-            </w:pPr>
-            <w:r>
-              <w:rPr>
-                <w:color w:val="FF0000"/>
+                <w:sz w:val="20"/>
+                <w:szCs w:val="20"/>
+              </w:rPr>
+            </w:pPr>
+            <w:r>
+              <w:rPr>
                 <w:sz w:val="20"/>
                 <w:szCs w:val="20"/>
               </w:rPr>
@@ -6042,14 +6268,12 @@
               <w:jc w:val="left"/>
               <w:rPr>
                 <w:b/>
-                <w:color w:val="FF0000"/>
-                <w:sz w:val="20"/>
-                <w:szCs w:val="20"/>
-              </w:rPr>
-            </w:pPr>
-            <w:r>
-              <w:rPr>
-                <w:color w:val="FF0000"/>
+                <w:sz w:val="20"/>
+                <w:szCs w:val="20"/>
+              </w:rPr>
+            </w:pPr>
+            <w:r>
+              <w:rPr>
                 <w:sz w:val="20"/>
                 <w:szCs w:val="20"/>
               </w:rPr>
@@ -6066,14 +6290,12 @@
               <w:spacing w:after="0"/>
               <w:jc w:val="left"/>
               <w:rPr>
-                <w:color w:val="FF0000"/>
-                <w:sz w:val="20"/>
-                <w:szCs w:val="20"/>
-              </w:rPr>
-            </w:pPr>
-            <w:r>
-              <w:rPr>
-                <w:color w:val="FF0000"/>
+                <w:sz w:val="20"/>
+                <w:szCs w:val="20"/>
+              </w:rPr>
+            </w:pPr>
+            <w:r>
+              <w:rPr>
                 <w:sz w:val="20"/>
                 <w:szCs w:val="20"/>
               </w:rPr>
@@ -7715,7 +7937,7 @@
 </file>
 
 <file path=word/endnotes.xml><?xml version="1.0" encoding="utf-8"?>
-<w:endnotes xmlns:wpc="http://schemas.microsoft.com/office/word/2010/wordprocessingCanvas" xmlns:mo="http://schemas.microsoft.com/office/mac/office/2008/main" xmlns:mc="http://schemas.openxmlformats.org/markup-compatibility/2006" xmlns:mv="urn:schemas-microsoft-com:mac:vml" xmlns:o="urn:schemas-microsoft-com:office:office" xmlns:r="http://schemas.openxmlformats.org/officeDocument/2006/relationships" xmlns:m="http://schemas.openxmlformats.org/officeDocument/2006/math" xmlns:v="urn:schemas-microsoft-com:vml" xmlns:wp14="http://schemas.microsoft.com/office/word/2010/wordprocessingDrawing" xmlns:wp="http://schemas.openxmlformats.org/drawingml/2006/wordprocessingDrawing" xmlns:w10="urn:schemas-microsoft-com:office:word" xmlns:w="http://schemas.openxmlformats.org/wordprocessingml/2006/main" xmlns:w14="http://schemas.microsoft.com/office/word/2010/wordml" xmlns:wpg="http://schemas.microsoft.com/office/word/2010/wordprocessingGroup" xmlns:wpi="http://schemas.microsoft.com/office/word/2010/wordprocessingInk" xmlns:wne="http://schemas.microsoft.com/office/word/2006/wordml" xmlns:wps="http://schemas.microsoft.com/office/word/2010/wordprocessingShape" mc:Ignorable="w14 wp14">
+<w:endnotes xmlns:wpc="http://schemas.microsoft.com/office/word/2010/wordprocessingCanvas" xmlns:mc="http://schemas.openxmlformats.org/markup-compatibility/2006" xmlns:o="urn:schemas-microsoft-com:office:office" xmlns:r="http://schemas.openxmlformats.org/officeDocument/2006/relationships" xmlns:m="http://schemas.openxmlformats.org/officeDocument/2006/math" xmlns:v="urn:schemas-microsoft-com:vml" xmlns:wp14="http://schemas.microsoft.com/office/word/2010/wordprocessingDrawing" xmlns:wp="http://schemas.openxmlformats.org/drawingml/2006/wordprocessingDrawing" xmlns:w10="urn:schemas-microsoft-com:office:word" xmlns:w="http://schemas.openxmlformats.org/wordprocessingml/2006/main" xmlns:w14="http://schemas.microsoft.com/office/word/2010/wordml" xmlns:wpg="http://schemas.microsoft.com/office/word/2010/wordprocessingGroup" xmlns:wpi="http://schemas.microsoft.com/office/word/2010/wordprocessingInk" xmlns:wne="http://schemas.microsoft.com/office/word/2006/wordml" xmlns:wps="http://schemas.microsoft.com/office/word/2010/wordprocessingShape" mc:Ignorable="w14 wp14">
   <w:endnote w:type="separator" w:id="-1">
     <w:p>
       <w:r>
@@ -7734,7 +7956,7 @@
 </file>
 
 <file path=word/footer1.xml><?xml version="1.0" encoding="utf-8"?>
-<w:ftr xmlns:wpc="http://schemas.microsoft.com/office/word/2010/wordprocessingCanvas" xmlns:mo="http://schemas.microsoft.com/office/mac/office/2008/main" xmlns:mc="http://schemas.openxmlformats.org/markup-compatibility/2006" xmlns:mv="urn:schemas-microsoft-com:mac:vml" xmlns:o="urn:schemas-microsoft-com:office:office" xmlns:r="http://schemas.openxmlformats.org/officeDocument/2006/relationships" xmlns:m="http://schemas.openxmlformats.org/officeDocument/2006/math" xmlns:v="urn:schemas-microsoft-com:vml" xmlns:wp14="http://schemas.microsoft.com/office/word/2010/wordprocessingDrawing" xmlns:wp="http://schemas.openxmlformats.org/drawingml/2006/wordprocessingDrawing" xmlns:w10="urn:schemas-microsoft-com:office:word" xmlns:w="http://schemas.openxmlformats.org/wordprocessingml/2006/main" xmlns:w14="http://schemas.microsoft.com/office/word/2010/wordml" xmlns:wpg="http://schemas.microsoft.com/office/word/2010/wordprocessingGroup" xmlns:wpi="http://schemas.microsoft.com/office/word/2010/wordprocessingInk" xmlns:wne="http://schemas.microsoft.com/office/word/2006/wordml" xmlns:wps="http://schemas.microsoft.com/office/word/2010/wordprocessingShape" mc:Ignorable="w14 wp14">
+<w:ftr xmlns:wpc="http://schemas.microsoft.com/office/word/2010/wordprocessingCanvas" xmlns:mc="http://schemas.openxmlformats.org/markup-compatibility/2006" xmlns:o="urn:schemas-microsoft-com:office:office" xmlns:r="http://schemas.openxmlformats.org/officeDocument/2006/relationships" xmlns:m="http://schemas.openxmlformats.org/officeDocument/2006/math" xmlns:v="urn:schemas-microsoft-com:vml" xmlns:wp14="http://schemas.microsoft.com/office/word/2010/wordprocessingDrawing" xmlns:wp="http://schemas.openxmlformats.org/drawingml/2006/wordprocessingDrawing" xmlns:w10="urn:schemas-microsoft-com:office:word" xmlns:w="http://schemas.openxmlformats.org/wordprocessingml/2006/main" xmlns:w14="http://schemas.microsoft.com/office/word/2010/wordml" xmlns:wpg="http://schemas.microsoft.com/office/word/2010/wordprocessingGroup" xmlns:wpi="http://schemas.microsoft.com/office/word/2010/wordprocessingInk" xmlns:wne="http://schemas.microsoft.com/office/word/2006/wordml" xmlns:wps="http://schemas.microsoft.com/office/word/2010/wordprocessingShape" mc:Ignorable="w14 wp14">
   <w:p>
     <w:pPr>
       <w:pStyle w:val="Fuzeile"/>
@@ -7745,7 +7967,7 @@
     <w:r>
       <w:rPr>
         <w:noProof/>
-        <w:lang w:val="de-DE"/>
+        <w:lang w:val="en-US" w:eastAsia="en-US"/>
       </w:rPr>
       <mc:AlternateContent>
         <mc:Choice Requires="wps">
@@ -7789,7 +8011,7 @@
                         <a:tailEnd/>
                       </a:ln>
                       <a:extLst>
-                        <a:ext uri="{909E8E84-426E-40dd-AFC4-6F175D3DCCD1}">
+                        <a:ext uri="{909E8E84-426E-40DD-AFC4-6F175D3DCCD1}">
                           <a14:hiddenFill xmlns:a14="http://schemas.microsoft.com/office/drawing/2010/main">
                             <a:noFill/>
                           </a14:hiddenFill>
@@ -7809,7 +8031,7 @@
             </wp:anchor>
           </w:drawing>
         </mc:Choice>
-        <mc:Fallback xmlns:w15="http://schemas.microsoft.com/office/word/2012/wordml">
+        <mc:Fallback xmlns:w15="http://schemas.microsoft.com/office/word/2012/wordml" xmlns:mv="urn:schemas-microsoft-com:mac:vml" xmlns:mo="http://schemas.microsoft.com/office/mac/office/2008/main">
           <w:pict>
             <v:line w14:anchorId="094258EE" id="Line 17" o:spid="_x0000_s1026" style="position:absolute;z-index:251663360;visibility:visible;mso-wrap-style:square;mso-width-percent:0;mso-height-percent:0;mso-wrap-distance-left:9pt;mso-wrap-distance-top:0;mso-wrap-distance-right:9pt;mso-wrap-distance-bottom:0;mso-position-horizontal:absolute;mso-position-horizontal-relative:text;mso-position-vertical:absolute;mso-position-vertical-relative:text;mso-width-percent:0;mso-height-percent:0;mso-width-relative:page;mso-height-relative:page" from="0,9.15pt" to="452.45pt,9.2pt" o:gfxdata="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"/>
           </w:pict>
@@ -7837,7 +8059,7 @@
       <w:rPr>
         <w:noProof/>
       </w:rPr>
-      <w:t>3</w:t>
+      <w:t>1</w:t>
     </w:r>
     <w:r>
       <w:rPr>
@@ -7880,7 +8102,7 @@
 </file>
 
 <file path=word/footnotes.xml><?xml version="1.0" encoding="utf-8"?>
-<w:footnotes xmlns:wpc="http://schemas.microsoft.com/office/word/2010/wordprocessingCanvas" xmlns:mo="http://schemas.microsoft.com/office/mac/office/2008/main" xmlns:mc="http://schemas.openxmlformats.org/markup-compatibility/2006" xmlns:mv="urn:schemas-microsoft-com:mac:vml" xmlns:o="urn:schemas-microsoft-com:office:office" xmlns:r="http://schemas.openxmlformats.org/officeDocument/2006/relationships" xmlns:m="http://schemas.openxmlformats.org/officeDocument/2006/math" xmlns:v="urn:schemas-microsoft-com:vml" xmlns:wp14="http://schemas.microsoft.com/office/word/2010/wordprocessingDrawing" xmlns:wp="http://schemas.openxmlformats.org/drawingml/2006/wordprocessingDrawing" xmlns:w10="urn:schemas-microsoft-com:office:word" xmlns:w="http://schemas.openxmlformats.org/wordprocessingml/2006/main" xmlns:w14="http://schemas.microsoft.com/office/word/2010/wordml" xmlns:wpg="http://schemas.microsoft.com/office/word/2010/wordprocessingGroup" xmlns:wpi="http://schemas.microsoft.com/office/word/2010/wordprocessingInk" xmlns:wne="http://schemas.microsoft.com/office/word/2006/wordml" xmlns:wps="http://schemas.microsoft.com/office/word/2010/wordprocessingShape" mc:Ignorable="w14 wp14">
+<w:footnotes xmlns:wpc="http://schemas.microsoft.com/office/word/2010/wordprocessingCanvas" xmlns:mc="http://schemas.openxmlformats.org/markup-compatibility/2006" xmlns:o="urn:schemas-microsoft-com:office:office" xmlns:r="http://schemas.openxmlformats.org/officeDocument/2006/relationships" xmlns:m="http://schemas.openxmlformats.org/officeDocument/2006/math" xmlns:v="urn:schemas-microsoft-com:vml" xmlns:wp14="http://schemas.microsoft.com/office/word/2010/wordprocessingDrawing" xmlns:wp="http://schemas.openxmlformats.org/drawingml/2006/wordprocessingDrawing" xmlns:w10="urn:schemas-microsoft-com:office:word" xmlns:w="http://schemas.openxmlformats.org/wordprocessingml/2006/main" xmlns:w14="http://schemas.microsoft.com/office/word/2010/wordml" xmlns:wpg="http://schemas.microsoft.com/office/word/2010/wordprocessingGroup" xmlns:wpi="http://schemas.microsoft.com/office/word/2010/wordprocessingInk" xmlns:wne="http://schemas.microsoft.com/office/word/2006/wordml" xmlns:wps="http://schemas.microsoft.com/office/word/2010/wordprocessingShape" mc:Ignorable="w14 wp14">
   <w:footnote w:type="separator" w:id="-1">
     <w:p>
       <w:r>
@@ -7899,7 +8121,7 @@
 </file>
 
 <file path=word/header1.xml><?xml version="1.0" encoding="utf-8"?>
-<w:hdr xmlns:wpc="http://schemas.microsoft.com/office/word/2010/wordprocessingCanvas" xmlns:mo="http://schemas.microsoft.com/office/mac/office/2008/main" xmlns:mc="http://schemas.openxmlformats.org/markup-compatibility/2006" xmlns:mv="urn:schemas-microsoft-com:mac:vml" xmlns:o="urn:schemas-microsoft-com:office:office" xmlns:r="http://schemas.openxmlformats.org/officeDocument/2006/relationships" xmlns:m="http://schemas.openxmlformats.org/officeDocument/2006/math" xmlns:v="urn:schemas-microsoft-com:vml" xmlns:wp14="http://schemas.microsoft.com/office/word/2010/wordprocessingDrawing" xmlns:wp="http://schemas.openxmlformats.org/drawingml/2006/wordprocessingDrawing" xmlns:w10="urn:schemas-microsoft-com:office:word" xmlns:w="http://schemas.openxmlformats.org/wordprocessingml/2006/main" xmlns:w14="http://schemas.microsoft.com/office/word/2010/wordml" xmlns:wpg="http://schemas.microsoft.com/office/word/2010/wordprocessingGroup" xmlns:wpi="http://schemas.microsoft.com/office/word/2010/wordprocessingInk" xmlns:wne="http://schemas.microsoft.com/office/word/2006/wordml" xmlns:wps="http://schemas.microsoft.com/office/word/2010/wordprocessingShape" mc:Ignorable="w14 wp14">
+<w:hdr xmlns:wpc="http://schemas.microsoft.com/office/word/2010/wordprocessingCanvas" xmlns:mc="http://schemas.openxmlformats.org/markup-compatibility/2006" xmlns:o="urn:schemas-microsoft-com:office:office" xmlns:r="http://schemas.openxmlformats.org/officeDocument/2006/relationships" xmlns:m="http://schemas.openxmlformats.org/officeDocument/2006/math" xmlns:v="urn:schemas-microsoft-com:vml" xmlns:wp14="http://schemas.microsoft.com/office/word/2010/wordprocessingDrawing" xmlns:wp="http://schemas.openxmlformats.org/drawingml/2006/wordprocessingDrawing" xmlns:w10="urn:schemas-microsoft-com:office:word" xmlns:w="http://schemas.openxmlformats.org/wordprocessingml/2006/main" xmlns:w14="http://schemas.microsoft.com/office/word/2010/wordml" xmlns:wpg="http://schemas.microsoft.com/office/word/2010/wordprocessingGroup" xmlns:wpi="http://schemas.microsoft.com/office/word/2010/wordprocessingInk" xmlns:wne="http://schemas.microsoft.com/office/word/2006/wordml" xmlns:wps="http://schemas.microsoft.com/office/word/2010/wordprocessingShape" mc:Ignorable="w14 wp14">
   <w:p>
     <w:pPr>
       <w:pStyle w:val="Kopfzeile"/>
@@ -7917,7 +8139,7 @@
         <w:color w:val="000000"/>
         <w:sz w:val="21"/>
         <w:szCs w:val="21"/>
-        <w:lang w:val="de-DE"/>
+        <w:lang w:val="en-US" w:eastAsia="en-US"/>
       </w:rPr>
       <w:drawing>
         <wp:anchor distT="0" distB="0" distL="114300" distR="114300" simplePos="0" relativeHeight="251666432" behindDoc="0" locked="0" layoutInCell="1" allowOverlap="1" wp14:anchorId="548B735B" wp14:editId="04D548FF">
@@ -7983,7 +8205,7 @@
                   </a:ln>
                   <a:extLst>
                     <a:ext uri="{FAA26D3D-D897-4be2-8F04-BA451C77F1D7}">
-                      <ma14:placeholderFlag xmlns:ma14="http://schemas.microsoft.com/office/mac/drawingml/2011/main"/>
+                      <ma14:placeholderFlag xmlns:ma14="http://schemas.microsoft.com/office/mac/drawingml/2011/main" xmlns:w="http://schemas.openxmlformats.org/wordprocessingml/2006/main" xmlns:w10="urn:schemas-microsoft-com:office:word" xmlns:v="urn:schemas-microsoft-com:vml" xmlns:o="urn:schemas-microsoft-com:office:office" xmlns:mv="urn:schemas-microsoft-com:mac:vml" xmlns:mo="http://schemas.microsoft.com/office/mac/office/2008/main" xmlns=""/>
                     </a:ext>
                   </a:extLst>
                 </pic:spPr>
@@ -7996,7 +8218,7 @@
     <w:r>
       <w:rPr>
         <w:noProof/>
-        <w:lang w:val="de-DE"/>
+        <w:lang w:val="en-US" w:eastAsia="en-US"/>
       </w:rPr>
       <mc:AlternateContent>
         <mc:Choice Requires="wps">
@@ -8054,7 +8276,7 @@
             </wp:anchor>
           </w:drawing>
         </mc:Choice>
-        <mc:Fallback xmlns:w15="http://schemas.microsoft.com/office/word/2012/wordml">
+        <mc:Fallback xmlns:w15="http://schemas.microsoft.com/office/word/2012/wordml" xmlns:mv="urn:schemas-microsoft-com:mac:vml" xmlns:mo="http://schemas.microsoft.com/office/mac/office/2008/main">
           <w:pict>
             <v:line w14:anchorId="5404DBCA" id="Line 9" o:spid="_x0000_s1026" style="position:absolute;z-index:251665408;visibility:visible;mso-wrap-style:square;mso-width-percent:0;mso-height-percent:0;mso-wrap-distance-left:9pt;mso-wrap-distance-top:-6e-5mm;mso-wrap-distance-right:9pt;mso-wrap-distance-bottom:-6e-5mm;mso-position-horizontal:absolute;mso-position-horizontal-relative:text;mso-position-vertical:absolute;mso-position-vertical-relative:text;mso-width-percent:0;mso-height-percent:0;mso-width-relative:page;mso-height-relative:page" from=".5pt,40.6pt" to="453.9pt,40.6pt" o:gfxdata="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"/>
           </w:pict>
@@ -8090,7 +8312,7 @@
 </file>
 
 <file path=word/numbering.xml><?xml version="1.0" encoding="utf-8"?>
-<w:numbering xmlns:wpc="http://schemas.microsoft.com/office/word/2010/wordprocessingCanvas" xmlns:mo="http://schemas.microsoft.com/office/mac/office/2008/main" xmlns:mc="http://schemas.openxmlformats.org/markup-compatibility/2006" xmlns:mv="urn:schemas-microsoft-com:mac:vml" xmlns:o="urn:schemas-microsoft-com:office:office" xmlns:r="http://schemas.openxmlformats.org/officeDocument/2006/relationships" xmlns:m="http://schemas.openxmlformats.org/officeDocument/2006/math" xmlns:v="urn:schemas-microsoft-com:vml" xmlns:wp14="http://schemas.microsoft.com/office/word/2010/wordprocessingDrawing" xmlns:wp="http://schemas.openxmlformats.org/drawingml/2006/wordprocessingDrawing" xmlns:w10="urn:schemas-microsoft-com:office:word" xmlns:w="http://schemas.openxmlformats.org/wordprocessingml/2006/main" xmlns:w14="http://schemas.microsoft.com/office/word/2010/wordml" xmlns:wpg="http://schemas.microsoft.com/office/word/2010/wordprocessingGroup" xmlns:wpi="http://schemas.microsoft.com/office/word/2010/wordprocessingInk" xmlns:wne="http://schemas.microsoft.com/office/word/2006/wordml" xmlns:wps="http://schemas.microsoft.com/office/word/2010/wordprocessingShape" mc:Ignorable="w14 wp14">
+<w:numbering xmlns:wpc="http://schemas.microsoft.com/office/word/2010/wordprocessingCanvas" xmlns:mc="http://schemas.openxmlformats.org/markup-compatibility/2006" xmlns:o="urn:schemas-microsoft-com:office:office" xmlns:r="http://schemas.openxmlformats.org/officeDocument/2006/relationships" xmlns:m="http://schemas.openxmlformats.org/officeDocument/2006/math" xmlns:v="urn:schemas-microsoft-com:vml" xmlns:wp14="http://schemas.microsoft.com/office/word/2010/wordprocessingDrawing" xmlns:wp="http://schemas.openxmlformats.org/drawingml/2006/wordprocessingDrawing" xmlns:w10="urn:schemas-microsoft-com:office:word" xmlns:w="http://schemas.openxmlformats.org/wordprocessingml/2006/main" xmlns:w14="http://schemas.microsoft.com/office/word/2010/wordml" xmlns:wpg="http://schemas.microsoft.com/office/word/2010/wordprocessingGroup" xmlns:wpi="http://schemas.microsoft.com/office/word/2010/wordprocessingInk" xmlns:wne="http://schemas.microsoft.com/office/word/2006/wordml" xmlns:wps="http://schemas.microsoft.com/office/word/2010/wordprocessingShape" mc:Ignorable="w14 wp14">
   <w:abstractNum w:abstractNumId="0">
     <w:nsid w:val="FFFFFF89"/>
     <w:multiLevelType w:val="singleLevel"/>
@@ -10991,7 +11213,7 @@
     </w:rPrDefault>
     <w:pPrDefault/>
   </w:docDefaults>
-  <w:latentStyles w:defLockedState="0" w:defUIPriority="0" w:defSemiHidden="1" w:defUnhideWhenUsed="1" w:defQFormat="0" w:count="276">
+  <w:latentStyles w:defLockedState="0" w:defUIPriority="0" w:defSemiHidden="1" w:defUnhideWhenUsed="1" w:defQFormat="0" w:count="267">
     <w:lsdException w:name="Normal" w:semiHidden="0" w:unhideWhenUsed="0" w:qFormat="1"/>
     <w:lsdException w:name="heading 1" w:semiHidden="0" w:uiPriority="9" w:unhideWhenUsed="0" w:qFormat="1"/>
     <w:lsdException w:name="heading 2" w:semiHidden="0" w:uiPriority="9" w:unhideWhenUsed="0" w:qFormat="1"/>
@@ -11156,7 +11378,7 @@
     <w:name w:val="heading 1"/>
     <w:basedOn w:val="Standard"/>
     <w:next w:val="Standard"/>
-    <w:link w:val="berschrift1Zeichen"/>
+    <w:link w:val="berschrift1Zchn"/>
     <w:autoRedefine/>
     <w:uiPriority w:val="9"/>
     <w:qFormat/>
@@ -11186,7 +11408,7 @@
     <w:name w:val="heading 2"/>
     <w:basedOn w:val="Standard"/>
     <w:next w:val="Standard"/>
-    <w:link w:val="berschrift2Zeichen"/>
+    <w:link w:val="berschrift2Zchn"/>
     <w:autoRedefine/>
     <w:uiPriority w:val="9"/>
     <w:qFormat/>
@@ -11284,7 +11506,7 @@
     <w:name w:val="heading 6"/>
     <w:basedOn w:val="Standard"/>
     <w:next w:val="Standard"/>
-    <w:link w:val="berschrift6Zeichen"/>
+    <w:link w:val="berschrift6Zchn"/>
     <w:unhideWhenUsed/>
     <w:qFormat/>
     <w:rsid w:val="00C048A1"/>
@@ -11309,7 +11531,7 @@
     <w:name w:val="heading 7"/>
     <w:basedOn w:val="Standard"/>
     <w:next w:val="Standard"/>
-    <w:link w:val="berschrift7Zeichen"/>
+    <w:link w:val="berschrift7Zchn"/>
     <w:unhideWhenUsed/>
     <w:qFormat/>
     <w:rsid w:val="00C048A1"/>
@@ -11334,7 +11556,7 @@
     <w:name w:val="heading 8"/>
     <w:basedOn w:val="Standard"/>
     <w:next w:val="Standard"/>
-    <w:link w:val="berschrift8Zeichen"/>
+    <w:link w:val="berschrift8Zchn"/>
     <w:unhideWhenUsed/>
     <w:qFormat/>
     <w:rsid w:val="00C048A1"/>
@@ -11359,7 +11581,7 @@
     <w:name w:val="heading 9"/>
     <w:basedOn w:val="Standard"/>
     <w:next w:val="Standard"/>
-    <w:link w:val="berschrift9Zeichen"/>
+    <w:link w:val="berschrift9Zchn"/>
     <w:semiHidden/>
     <w:unhideWhenUsed/>
     <w:qFormat/>
@@ -11383,7 +11605,7 @@
       <w:szCs w:val="20"/>
     </w:rPr>
   </w:style>
-  <w:style w:type="character" w:default="1" w:styleId="Absatzstandardschriftart">
+  <w:style w:type="character" w:default="1" w:styleId="Absatz-Standardschriftart">
     <w:name w:val="Default Paragraph Font"/>
     <w:uiPriority w:val="1"/>
     <w:semiHidden/>
@@ -11535,7 +11757,7 @@
   </w:style>
   <w:style w:type="character" w:styleId="Funotenzeichen">
     <w:name w:val="footnote reference"/>
-    <w:basedOn w:val="Absatzstandardschriftart"/>
+    <w:basedOn w:val="Absatz-Standardschriftart"/>
     <w:semiHidden/>
     <w:rsid w:val="00F712D0"/>
     <w:rPr>
@@ -11570,7 +11792,7 @@
   <w:style w:type="paragraph" w:styleId="Funotentext">
     <w:name w:val="footnote text"/>
     <w:basedOn w:val="Standard"/>
-    <w:link w:val="FunotentextZeichen"/>
+    <w:link w:val="FunotentextZchn"/>
     <w:semiHidden/>
     <w:rsid w:val="00F712D0"/>
     <w:pPr>
@@ -11618,9 +11840,9 @@
       </w:numPr>
     </w:pPr>
   </w:style>
-  <w:style w:type="character" w:styleId="Link">
+  <w:style w:type="character" w:styleId="Hyperlink">
     <w:name w:val="Hyperlink"/>
-    <w:basedOn w:val="Absatzstandardschriftart"/>
+    <w:basedOn w:val="Absatz-Standardschriftart"/>
     <w:uiPriority w:val="99"/>
     <w:rsid w:val="00A11108"/>
     <w:rPr>
@@ -11645,7 +11867,7 @@
   </w:style>
   <w:style w:type="character" w:styleId="Kommentarzeichen">
     <w:name w:val="annotation reference"/>
-    <w:basedOn w:val="Absatzstandardschriftart"/>
+    <w:basedOn w:val="Absatz-Standardschriftart"/>
     <w:uiPriority w:val="99"/>
     <w:semiHidden/>
     <w:rsid w:val="00C2294F"/>
@@ -11657,7 +11879,7 @@
   <w:style w:type="paragraph" w:styleId="Kommentartext">
     <w:name w:val="annotation text"/>
     <w:basedOn w:val="Standard"/>
-    <w:link w:val="KommentartextZeichen"/>
+    <w:link w:val="KommentartextZchn"/>
     <w:semiHidden/>
     <w:rsid w:val="00C2294F"/>
     <w:rPr>
@@ -11700,7 +11922,7 @@
   </w:style>
   <w:style w:type="character" w:customStyle="1" w:styleId="CodeComment">
     <w:name w:val="CodeComment"/>
-    <w:basedOn w:val="Absatzstandardschriftart"/>
+    <w:basedOn w:val="Absatz-Standardschriftart"/>
     <w:rsid w:val="00EA3E12"/>
     <w:rPr>
       <w:b/>
@@ -11722,9 +11944,9 @@
       <w:lang w:val="en-US" w:eastAsia="en-US"/>
     </w:rPr>
   </w:style>
-  <w:style w:type="character" w:customStyle="1" w:styleId="berschrift2Zeichen">
-    <w:name w:val="Überschrift 2 Zeichen"/>
-    <w:basedOn w:val="Absatzstandardschriftart"/>
+  <w:style w:type="character" w:customStyle="1" w:styleId="berschrift2Zchn">
+    <w:name w:val="Überschrift 2 Zchn"/>
+    <w:basedOn w:val="Absatz-Standardschriftart"/>
     <w:link w:val="berschrift2"/>
     <w:uiPriority w:val="9"/>
     <w:rsid w:val="006C4D10"/>
@@ -11797,9 +12019,9 @@
       <w:szCs w:val="20"/>
     </w:rPr>
   </w:style>
-  <w:style w:type="character" w:styleId="GesichteterLink">
+  <w:style w:type="character" w:styleId="BesuchterHyperlink">
     <w:name w:val="FollowedHyperlink"/>
-    <w:basedOn w:val="Absatzstandardschriftart"/>
+    <w:basedOn w:val="Absatz-Standardschriftart"/>
     <w:rsid w:val="00C67B0B"/>
     <w:rPr>
       <w:color w:val="800080"/>
@@ -11808,7 +12030,7 @@
   </w:style>
   <w:style w:type="character" w:styleId="Seitenzahl">
     <w:name w:val="page number"/>
-    <w:basedOn w:val="Absatzstandardschriftart"/>
+    <w:basedOn w:val="Absatz-Standardschriftart"/>
     <w:rsid w:val="00715CBF"/>
   </w:style>
   <w:style w:type="paragraph" w:customStyle="1" w:styleId="CellHeader">
@@ -11826,7 +12048,7 @@
   </w:style>
   <w:style w:type="character" w:customStyle="1" w:styleId="cellCar">
     <w:name w:val="cell Car"/>
-    <w:basedOn w:val="Absatzstandardschriftart"/>
+    <w:basedOn w:val="Absatz-Standardschriftart"/>
     <w:link w:val="cell"/>
     <w:rsid w:val="00A11108"/>
     <w:rPr>
@@ -11910,7 +12132,7 @@
   </w:style>
   <w:style w:type="character" w:customStyle="1" w:styleId="Code">
     <w:name w:val="Code"/>
-    <w:basedOn w:val="Absatzstandardschriftart"/>
+    <w:basedOn w:val="Absatz-Standardschriftart"/>
     <w:rsid w:val="00124D52"/>
     <w:rPr>
       <w:rFonts w:ascii="Courier New" w:hAnsi="Courier New"/>
@@ -11923,7 +12145,7 @@
   </w:style>
   <w:style w:type="character" w:customStyle="1" w:styleId="deck">
     <w:name w:val="deck"/>
-    <w:basedOn w:val="Absatzstandardschriftart"/>
+    <w:basedOn w:val="Absatz-Standardschriftart"/>
     <w:rsid w:val="00B339BB"/>
   </w:style>
   <w:style w:type="paragraph" w:customStyle="1" w:styleId="Appendix">
@@ -12155,7 +12377,7 @@
   </w:style>
   <w:style w:type="character" w:customStyle="1" w:styleId="StyleLatinArialComplexArialLatin16ptLatinBold0">
     <w:name w:val="Style (Latin) Arial (Complex) Arial (Latin) 16 pt (Latin) Bold"/>
-    <w:basedOn w:val="Absatzstandardschriftart"/>
+    <w:basedOn w:val="Absatz-Standardschriftart"/>
     <w:rsid w:val="00A11108"/>
     <w:rPr>
       <w:rFonts w:ascii="Calibri" w:hAnsi="Calibri" w:cs="Arial"/>
@@ -12280,9 +12502,9 @@
       </w:tcPr>
     </w:tblStylePr>
   </w:style>
-  <w:style w:type="character" w:customStyle="1" w:styleId="berschrift6Zeichen">
-    <w:name w:val="Überschrift 6 Zeichen"/>
-    <w:basedOn w:val="Absatzstandardschriftart"/>
+  <w:style w:type="character" w:customStyle="1" w:styleId="berschrift6Zchn">
+    <w:name w:val="Überschrift 6 Zchn"/>
+    <w:basedOn w:val="Absatz-Standardschriftart"/>
     <w:link w:val="berschrift6"/>
     <w:rsid w:val="00C048A1"/>
     <w:rPr>
@@ -12294,9 +12516,9 @@
       <w:lang w:val="en-GB"/>
     </w:rPr>
   </w:style>
-  <w:style w:type="character" w:customStyle="1" w:styleId="berschrift7Zeichen">
-    <w:name w:val="Überschrift 7 Zeichen"/>
-    <w:basedOn w:val="Absatzstandardschriftart"/>
+  <w:style w:type="character" w:customStyle="1" w:styleId="berschrift7Zchn">
+    <w:name w:val="Überschrift 7 Zchn"/>
+    <w:basedOn w:val="Absatz-Standardschriftart"/>
     <w:link w:val="berschrift7"/>
     <w:rsid w:val="00C048A1"/>
     <w:rPr>
@@ -12308,9 +12530,9 @@
       <w:lang w:val="en-GB"/>
     </w:rPr>
   </w:style>
-  <w:style w:type="character" w:customStyle="1" w:styleId="berschrift8Zeichen">
-    <w:name w:val="Überschrift 8 Zeichen"/>
-    <w:basedOn w:val="Absatzstandardschriftart"/>
+  <w:style w:type="character" w:customStyle="1" w:styleId="berschrift8Zchn">
+    <w:name w:val="Überschrift 8 Zchn"/>
+    <w:basedOn w:val="Absatz-Standardschriftart"/>
     <w:link w:val="berschrift8"/>
     <w:rsid w:val="00C048A1"/>
     <w:rPr>
@@ -12321,9 +12543,9 @@
       <w:lang w:val="en-GB"/>
     </w:rPr>
   </w:style>
-  <w:style w:type="character" w:customStyle="1" w:styleId="berschrift9Zeichen">
-    <w:name w:val="Überschrift 9 Zeichen"/>
-    <w:basedOn w:val="Absatzstandardschriftart"/>
+  <w:style w:type="character" w:customStyle="1" w:styleId="berschrift9Zchn">
+    <w:name w:val="Überschrift 9 Zchn"/>
+    <w:basedOn w:val="Absatz-Standardschriftart"/>
     <w:link w:val="berschrift9"/>
     <w:semiHidden/>
     <w:rsid w:val="00C048A1"/>
@@ -12339,7 +12561,7 @@
   </w:style>
   <w:style w:type="character" w:customStyle="1" w:styleId="apple-converted-space">
     <w:name w:val="apple-converted-space"/>
-    <w:basedOn w:val="Absatzstandardschriftart"/>
+    <w:basedOn w:val="Absatz-Standardschriftart"/>
     <w:rsid w:val="00AC5BA1"/>
   </w:style>
   <w:style w:type="paragraph" w:customStyle="1" w:styleId="Koptekst2">
@@ -12379,9 +12601,9 @@
       <w:lang w:val="nl-NL" w:eastAsia="en-US"/>
     </w:rPr>
   </w:style>
-  <w:style w:type="character" w:customStyle="1" w:styleId="KommentartextZeichen">
-    <w:name w:val="Kommentartext Zeichen"/>
-    <w:basedOn w:val="Absatzstandardschriftart"/>
+  <w:style w:type="character" w:customStyle="1" w:styleId="KommentartextZchn">
+    <w:name w:val="Kommentartext Zchn"/>
+    <w:basedOn w:val="Absatz-Standardschriftart"/>
     <w:link w:val="Kommentartext"/>
     <w:uiPriority w:val="99"/>
     <w:semiHidden/>
@@ -12439,7 +12661,7 @@
   </w:style>
   <w:style w:type="character" w:customStyle="1" w:styleId="bulletChar">
     <w:name w:val="bullet Char"/>
-    <w:basedOn w:val="Absatzstandardschriftart"/>
+    <w:basedOn w:val="Absatz-Standardschriftart"/>
     <w:link w:val="bullet"/>
     <w:rsid w:val="005B1FE0"/>
     <w:rPr>
@@ -12448,9 +12670,9 @@
       <w:lang w:val="fi-FI" w:eastAsia="en-GB"/>
     </w:rPr>
   </w:style>
-  <w:style w:type="character" w:styleId="Betont">
+  <w:style w:type="character" w:styleId="Fett">
     <w:name w:val="Strong"/>
-    <w:basedOn w:val="Absatzstandardschriftart"/>
+    <w:basedOn w:val="Absatz-Standardschriftart"/>
     <w:uiPriority w:val="22"/>
     <w:qFormat/>
     <w:rsid w:val="0081190F"/>
@@ -12507,9 +12729,9 @@
       </w:tcPr>
     </w:tblStylePr>
   </w:style>
-  <w:style w:type="character" w:customStyle="1" w:styleId="FunotentextZeichen">
-    <w:name w:val="Fußnotentext Zeichen"/>
-    <w:basedOn w:val="Absatzstandardschriftart"/>
+  <w:style w:type="character" w:customStyle="1" w:styleId="FunotentextZchn">
+    <w:name w:val="Fußnotentext Zchn"/>
+    <w:basedOn w:val="Absatz-Standardschriftart"/>
     <w:link w:val="Funotentext"/>
     <w:semiHidden/>
     <w:rsid w:val="00CE1C5A"/>
@@ -12520,9 +12742,9 @@
       <w:lang w:val="en-GB" w:eastAsia="he-IL" w:bidi="he-IL"/>
     </w:rPr>
   </w:style>
-  <w:style w:type="character" w:styleId="Herausstellen">
+  <w:style w:type="character" w:styleId="Hervorhebung">
     <w:name w:val="Emphasis"/>
-    <w:basedOn w:val="Absatzstandardschriftart"/>
+    <w:basedOn w:val="Absatz-Standardschriftart"/>
     <w:uiPriority w:val="20"/>
     <w:qFormat/>
     <w:rsid w:val="005B6E8A"/>
@@ -12534,7 +12756,7 @@
   <w:style w:type="paragraph" w:styleId="Dokumentstruktur">
     <w:name w:val="Document Map"/>
     <w:basedOn w:val="Standard"/>
-    <w:link w:val="DokumentstrukturZeichen"/>
+    <w:link w:val="DokumentstrukturZchn"/>
     <w:semiHidden/>
     <w:unhideWhenUsed/>
     <w:rsid w:val="005C68B9"/>
@@ -12546,9 +12768,9 @@
       <w:szCs w:val="24"/>
     </w:rPr>
   </w:style>
-  <w:style w:type="character" w:customStyle="1" w:styleId="DokumentstrukturZeichen">
-    <w:name w:val="Dokumentstruktur Zeichen"/>
-    <w:basedOn w:val="Absatzstandardschriftart"/>
+  <w:style w:type="character" w:customStyle="1" w:styleId="DokumentstrukturZchn">
+    <w:name w:val="Dokumentstruktur Zchn"/>
+    <w:basedOn w:val="Absatz-Standardschriftart"/>
     <w:link w:val="Dokumentstruktur"/>
     <w:semiHidden/>
     <w:rsid w:val="005C68B9"/>
@@ -12559,7 +12781,7 @@
   </w:style>
   <w:style w:type="character" w:styleId="Platzhaltertext">
     <w:name w:val="Placeholder Text"/>
-    <w:basedOn w:val="Absatzstandardschriftart"/>
+    <w:basedOn w:val="Absatz-Standardschriftart"/>
     <w:uiPriority w:val="99"/>
     <w:semiHidden/>
     <w:rsid w:val="00B544D4"/>
@@ -12583,7 +12805,7 @@
   </w:style>
   <w:style w:type="character" w:customStyle="1" w:styleId="RowHeading">
     <w:name w:val="Row Heading"/>
-    <w:basedOn w:val="Absatzstandardschriftart"/>
+    <w:basedOn w:val="Absatz-Standardschriftart"/>
     <w:rsid w:val="00B544D4"/>
     <w:rPr>
       <w:rFonts w:ascii="Verdana" w:hAnsi="Verdana"/>
@@ -12594,7 +12816,7 @@
   </w:style>
   <w:style w:type="character" w:styleId="SchwacheHervorhebung">
     <w:name w:val="Subtle Emphasis"/>
-    <w:basedOn w:val="Absatzstandardschriftart"/>
+    <w:basedOn w:val="Absatz-Standardschriftart"/>
     <w:uiPriority w:val="19"/>
     <w:qFormat/>
     <w:rsid w:val="00B544D4"/>
@@ -12606,12 +12828,12 @@
   </w:style>
   <w:style w:type="character" w:customStyle="1" w:styleId="property">
     <w:name w:val="property"/>
-    <w:basedOn w:val="Absatzstandardschriftart"/>
+    <w:basedOn w:val="Absatz-Standardschriftart"/>
     <w:rsid w:val="00B544D4"/>
   </w:style>
   <w:style w:type="character" w:customStyle="1" w:styleId="type-string">
     <w:name w:val="type-string"/>
-    <w:basedOn w:val="Absatzstandardschriftart"/>
+    <w:basedOn w:val="Absatz-Standardschriftart"/>
     <w:rsid w:val="00B544D4"/>
   </w:style>
   <w:style w:type="paragraph" w:customStyle="1" w:styleId="Normal2">
@@ -12627,9 +12849,9 @@
       <w:lang w:val="en-US" w:eastAsia="ja-JP"/>
     </w:rPr>
   </w:style>
-  <w:style w:type="character" w:customStyle="1" w:styleId="berschrift1Zeichen">
-    <w:name w:val="Überschrift 1 Zeichen"/>
-    <w:basedOn w:val="Absatzstandardschriftart"/>
+  <w:style w:type="character" w:customStyle="1" w:styleId="berschrift1Zchn">
+    <w:name w:val="Überschrift 1 Zchn"/>
+    <w:basedOn w:val="Absatz-Standardschriftart"/>
     <w:link w:val="berschrift1"/>
     <w:uiPriority w:val="9"/>
     <w:rsid w:val="006C4D10"/>
@@ -12689,7 +12911,7 @@
 </file>
 
 <file path=word/stylesWithEffects.xml><?xml version="1.0" encoding="utf-8"?>
-<w:styles xmlns:wpc="http://schemas.microsoft.com/office/word/2010/wordprocessingCanvas" xmlns:mo="http://schemas.microsoft.com/office/mac/office/2008/main" xmlns:mc="http://schemas.openxmlformats.org/markup-compatibility/2006" xmlns:mv="urn:schemas-microsoft-com:mac:vml" xmlns:o="urn:schemas-microsoft-com:office:office" xmlns:r="http://schemas.openxmlformats.org/officeDocument/2006/relationships" xmlns:m="http://schemas.openxmlformats.org/officeDocument/2006/math" xmlns:v="urn:schemas-microsoft-com:vml" xmlns:wp14="http://schemas.microsoft.com/office/word/2010/wordprocessingDrawing" xmlns:wp="http://schemas.openxmlformats.org/drawingml/2006/wordprocessingDrawing" xmlns:w10="urn:schemas-microsoft-com:office:word" xmlns:w="http://schemas.openxmlformats.org/wordprocessingml/2006/main" xmlns:w14="http://schemas.microsoft.com/office/word/2010/wordml" xmlns:wpg="http://schemas.microsoft.com/office/word/2010/wordprocessingGroup" xmlns:wpi="http://schemas.microsoft.com/office/word/2010/wordprocessingInk" xmlns:wne="http://schemas.microsoft.com/office/word/2006/wordml" xmlns:wps="http://schemas.microsoft.com/office/word/2010/wordprocessingShape" mc:Ignorable="w14 wp14">
+<w:styles xmlns:wpc="http://schemas.microsoft.com/office/word/2010/wordprocessingCanvas" xmlns:mc="http://schemas.openxmlformats.org/markup-compatibility/2006" xmlns:o="urn:schemas-microsoft-com:office:office" xmlns:r="http://schemas.openxmlformats.org/officeDocument/2006/relationships" xmlns:m="http://schemas.openxmlformats.org/officeDocument/2006/math" xmlns:v="urn:schemas-microsoft-com:vml" xmlns:wp14="http://schemas.microsoft.com/office/word/2010/wordprocessingDrawing" xmlns:wp="http://schemas.openxmlformats.org/drawingml/2006/wordprocessingDrawing" xmlns:w10="urn:schemas-microsoft-com:office:word" xmlns:w="http://schemas.openxmlformats.org/wordprocessingml/2006/main" xmlns:w14="http://schemas.microsoft.com/office/word/2010/wordml" xmlns:wpg="http://schemas.microsoft.com/office/word/2010/wordprocessingGroup" xmlns:wpi="http://schemas.microsoft.com/office/word/2010/wordprocessingInk" xmlns:wne="http://schemas.microsoft.com/office/word/2006/wordml" xmlns:wps="http://schemas.microsoft.com/office/word/2010/wordprocessingShape" mc:Ignorable="w14 wp14">
   <w:docDefaults>
     <w:rPrDefault>
       <w:rPr>
@@ -12701,7 +12923,7 @@
     </w:rPrDefault>
     <w:pPrDefault/>
   </w:docDefaults>
-  <w:latentStyles w:defLockedState="0" w:defUIPriority="0" w:defSemiHidden="1" w:defUnhideWhenUsed="1" w:defQFormat="0" w:count="276">
+  <w:latentStyles w:defLockedState="0" w:defUIPriority="0" w:defSemiHidden="1" w:defUnhideWhenUsed="1" w:defQFormat="0" w:count="267">
     <w:lsdException w:name="Normal" w:semiHidden="0" w:unhideWhenUsed="0" w:qFormat="1"/>
     <w:lsdException w:name="heading 1" w:semiHidden="0" w:uiPriority="9" w:unhideWhenUsed="0" w:qFormat="1"/>
     <w:lsdException w:name="heading 2" w:semiHidden="0" w:uiPriority="9" w:unhideWhenUsed="0" w:qFormat="1"/>
@@ -12866,7 +13088,7 @@
     <w:name w:val="heading 1"/>
     <w:basedOn w:val="Standard"/>
     <w:next w:val="Standard"/>
-    <w:link w:val="berschrift1Zeichen"/>
+    <w:link w:val="berschrift1Zchn"/>
     <w:autoRedefine/>
     <w:uiPriority w:val="9"/>
     <w:qFormat/>
@@ -12896,7 +13118,7 @@
     <w:name w:val="heading 2"/>
     <w:basedOn w:val="Standard"/>
     <w:next w:val="Standard"/>
-    <w:link w:val="berschrift2Zeichen"/>
+    <w:link w:val="berschrift2Zchn"/>
     <w:autoRedefine/>
     <w:uiPriority w:val="9"/>
     <w:qFormat/>
@@ -12994,7 +13216,7 @@
     <w:name w:val="heading 6"/>
     <w:basedOn w:val="Standard"/>
     <w:next w:val="Standard"/>
-    <w:link w:val="berschrift6Zeichen"/>
+    <w:link w:val="berschrift6Zchn"/>
     <w:unhideWhenUsed/>
     <w:qFormat/>
     <w:rsid w:val="00C048A1"/>
@@ -13019,7 +13241,7 @@
     <w:name w:val="heading 7"/>
     <w:basedOn w:val="Standard"/>
     <w:next w:val="Standard"/>
-    <w:link w:val="berschrift7Zeichen"/>
+    <w:link w:val="berschrift7Zchn"/>
     <w:unhideWhenUsed/>
     <w:qFormat/>
     <w:rsid w:val="00C048A1"/>
@@ -13044,7 +13266,7 @@
     <w:name w:val="heading 8"/>
     <w:basedOn w:val="Standard"/>
     <w:next w:val="Standard"/>
-    <w:link w:val="berschrift8Zeichen"/>
+    <w:link w:val="berschrift8Zchn"/>
     <w:unhideWhenUsed/>
     <w:qFormat/>
     <w:rsid w:val="00C048A1"/>
@@ -13069,7 +13291,7 @@
     <w:name w:val="heading 9"/>
     <w:basedOn w:val="Standard"/>
     <w:next w:val="Standard"/>
-    <w:link w:val="berschrift9Zeichen"/>
+    <w:link w:val="berschrift9Zchn"/>
     <w:semiHidden/>
     <w:unhideWhenUsed/>
     <w:qFormat/>
@@ -13093,7 +13315,7 @@
       <w:szCs w:val="20"/>
     </w:rPr>
   </w:style>
-  <w:style w:type="character" w:default="1" w:styleId="Absatzstandardschriftart">
+  <w:style w:type="character" w:default="1" w:styleId="Absatz-Standardschriftart">
     <w:name w:val="Default Paragraph Font"/>
     <w:uiPriority w:val="1"/>
     <w:semiHidden/>
@@ -13245,7 +13467,7 @@
   </w:style>
   <w:style w:type="character" w:styleId="Funotenzeichen">
     <w:name w:val="footnote reference"/>
-    <w:basedOn w:val="Absatzstandardschriftart"/>
+    <w:basedOn w:val="Absatz-Standardschriftart"/>
     <w:semiHidden/>
     <w:rsid w:val="00F712D0"/>
     <w:rPr>
@@ -13280,7 +13502,7 @@
   <w:style w:type="paragraph" w:styleId="Funotentext">
     <w:name w:val="footnote text"/>
     <w:basedOn w:val="Standard"/>
-    <w:link w:val="FunotentextZeichen"/>
+    <w:link w:val="FunotentextZchn"/>
     <w:semiHidden/>
     <w:rsid w:val="00F712D0"/>
     <w:pPr>
@@ -13328,9 +13550,9 @@
       </w:numPr>
     </w:pPr>
   </w:style>
-  <w:style w:type="character" w:styleId="Link">
+  <w:style w:type="character" w:styleId="Hyperlink">
     <w:name w:val="Hyperlink"/>
-    <w:basedOn w:val="Absatzstandardschriftart"/>
+    <w:basedOn w:val="Absatz-Standardschriftart"/>
     <w:uiPriority w:val="99"/>
     <w:rsid w:val="00A11108"/>
     <w:rPr>
@@ -13355,7 +13577,7 @@
   </w:style>
   <w:style w:type="character" w:styleId="Kommentarzeichen">
     <w:name w:val="annotation reference"/>
-    <w:basedOn w:val="Absatzstandardschriftart"/>
+    <w:basedOn w:val="Absatz-Standardschriftart"/>
     <w:uiPriority w:val="99"/>
     <w:semiHidden/>
     <w:rsid w:val="00C2294F"/>
@@ -13367,7 +13589,7 @@
   <w:style w:type="paragraph" w:styleId="Kommentartext">
     <w:name w:val="annotation text"/>
     <w:basedOn w:val="Standard"/>
-    <w:link w:val="KommentartextZeichen"/>
+    <w:link w:val="KommentartextZchn"/>
     <w:semiHidden/>
     <w:rsid w:val="00C2294F"/>
     <w:rPr>
@@ -13410,7 +13632,7 @@
   </w:style>
   <w:style w:type="character" w:customStyle="1" w:styleId="CodeComment">
     <w:name w:val="CodeComment"/>
-    <w:basedOn w:val="Absatzstandardschriftart"/>
+    <w:basedOn w:val="Absatz-Standardschriftart"/>
     <w:rsid w:val="00EA3E12"/>
     <w:rPr>
       <w:b/>
@@ -13432,9 +13654,9 @@
       <w:lang w:val="en-US" w:eastAsia="en-US"/>
     </w:rPr>
   </w:style>
-  <w:style w:type="character" w:customStyle="1" w:styleId="berschrift2Zeichen">
-    <w:name w:val="Überschrift 2 Zeichen"/>
-    <w:basedOn w:val="Absatzstandardschriftart"/>
+  <w:style w:type="character" w:customStyle="1" w:styleId="berschrift2Zchn">
+    <w:name w:val="Überschrift 2 Zchn"/>
+    <w:basedOn w:val="Absatz-Standardschriftart"/>
     <w:link w:val="berschrift2"/>
     <w:uiPriority w:val="9"/>
     <w:rsid w:val="006C4D10"/>
@@ -13507,9 +13729,9 @@
       <w:szCs w:val="20"/>
     </w:rPr>
   </w:style>
-  <w:style w:type="character" w:styleId="GesichteterLink">
+  <w:style w:type="character" w:styleId="BesuchterHyperlink">
     <w:name w:val="FollowedHyperlink"/>
-    <w:basedOn w:val="Absatzstandardschriftart"/>
+    <w:basedOn w:val="Absatz-Standardschriftart"/>
     <w:rsid w:val="00C67B0B"/>
     <w:rPr>
       <w:color w:val="800080"/>
@@ -13518,7 +13740,7 @@
   </w:style>
   <w:style w:type="character" w:styleId="Seitenzahl">
     <w:name w:val="page number"/>
-    <w:basedOn w:val="Absatzstandardschriftart"/>
+    <w:basedOn w:val="Absatz-Standardschriftart"/>
     <w:rsid w:val="00715CBF"/>
   </w:style>
   <w:style w:type="paragraph" w:customStyle="1" w:styleId="CellHeader">
@@ -13536,7 +13758,7 @@
   </w:style>
   <w:style w:type="character" w:customStyle="1" w:styleId="cellCar">
     <w:name w:val="cell Car"/>
-    <w:basedOn w:val="Absatzstandardschriftart"/>
+    <w:basedOn w:val="Absatz-Standardschriftart"/>
     <w:link w:val="cell"/>
     <w:rsid w:val="00A11108"/>
     <w:rPr>
@@ -13620,7 +13842,7 @@
   </w:style>
   <w:style w:type="character" w:customStyle="1" w:styleId="Code">
     <w:name w:val="Code"/>
-    <w:basedOn w:val="Absatzstandardschriftart"/>
+    <w:basedOn w:val="Absatz-Standardschriftart"/>
     <w:rsid w:val="00124D52"/>
     <w:rPr>
       <w:rFonts w:ascii="Courier New" w:hAnsi="Courier New"/>
@@ -13633,7 +13855,7 @@
   </w:style>
   <w:style w:type="character" w:customStyle="1" w:styleId="deck">
     <w:name w:val="deck"/>
-    <w:basedOn w:val="Absatzstandardschriftart"/>
+    <w:basedOn w:val="Absatz-Standardschriftart"/>
     <w:rsid w:val="00B339BB"/>
   </w:style>
   <w:style w:type="paragraph" w:customStyle="1" w:styleId="Appendix">
@@ -13865,7 +14087,7 @@
   </w:style>
   <w:style w:type="character" w:customStyle="1" w:styleId="StyleLatinArialComplexArialLatin16ptLatinBold0">
     <w:name w:val="Style (Latin) Arial (Complex) Arial (Latin) 16 pt (Latin) Bold"/>
-    <w:basedOn w:val="Absatzstandardschriftart"/>
+    <w:basedOn w:val="Absatz-Standardschriftart"/>
     <w:rsid w:val="00A11108"/>
     <w:rPr>
       <w:rFonts w:ascii="Calibri" w:hAnsi="Calibri" w:cs="Arial"/>
@@ -13990,9 +14212,9 @@
       </w:tcPr>
     </w:tblStylePr>
   </w:style>
-  <w:style w:type="character" w:customStyle="1" w:styleId="berschrift6Zeichen">
-    <w:name w:val="Überschrift 6 Zeichen"/>
-    <w:basedOn w:val="Absatzstandardschriftart"/>
+  <w:style w:type="character" w:customStyle="1" w:styleId="berschrift6Zchn">
+    <w:name w:val="Überschrift 6 Zchn"/>
+    <w:basedOn w:val="Absatz-Standardschriftart"/>
     <w:link w:val="berschrift6"/>
     <w:rsid w:val="00C048A1"/>
     <w:rPr>
@@ -14004,9 +14226,9 @@
       <w:lang w:val="en-GB"/>
     </w:rPr>
   </w:style>
-  <w:style w:type="character" w:customStyle="1" w:styleId="berschrift7Zeichen">
-    <w:name w:val="Überschrift 7 Zeichen"/>
-    <w:basedOn w:val="Absatzstandardschriftart"/>
+  <w:style w:type="character" w:customStyle="1" w:styleId="berschrift7Zchn">
+    <w:name w:val="Überschrift 7 Zchn"/>
+    <w:basedOn w:val="Absatz-Standardschriftart"/>
     <w:link w:val="berschrift7"/>
     <w:rsid w:val="00C048A1"/>
     <w:rPr>
@@ -14018,9 +14240,9 @@
       <w:lang w:val="en-GB"/>
     </w:rPr>
   </w:style>
-  <w:style w:type="character" w:customStyle="1" w:styleId="berschrift8Zeichen">
-    <w:name w:val="Überschrift 8 Zeichen"/>
-    <w:basedOn w:val="Absatzstandardschriftart"/>
+  <w:style w:type="character" w:customStyle="1" w:styleId="berschrift8Zchn">
+    <w:name w:val="Überschrift 8 Zchn"/>
+    <w:basedOn w:val="Absatz-Standardschriftart"/>
     <w:link w:val="berschrift8"/>
     <w:rsid w:val="00C048A1"/>
     <w:rPr>
@@ -14031,9 +14253,9 @@
       <w:lang w:val="en-GB"/>
     </w:rPr>
   </w:style>
-  <w:style w:type="character" w:customStyle="1" w:styleId="berschrift9Zeichen">
-    <w:name w:val="Überschrift 9 Zeichen"/>
-    <w:basedOn w:val="Absatzstandardschriftart"/>
+  <w:style w:type="character" w:customStyle="1" w:styleId="berschrift9Zchn">
+    <w:name w:val="Überschrift 9 Zchn"/>
+    <w:basedOn w:val="Absatz-Standardschriftart"/>
     <w:link w:val="berschrift9"/>
     <w:semiHidden/>
     <w:rsid w:val="00C048A1"/>
@@ -14049,7 +14271,7 @@
   </w:style>
   <w:style w:type="character" w:customStyle="1" w:styleId="apple-converted-space">
     <w:name w:val="apple-converted-space"/>
-    <w:basedOn w:val="Absatzstandardschriftart"/>
+    <w:basedOn w:val="Absatz-Standardschriftart"/>
     <w:rsid w:val="00AC5BA1"/>
   </w:style>
   <w:style w:type="paragraph" w:customStyle="1" w:styleId="Koptekst2">
@@ -14089,9 +14311,9 @@
       <w:lang w:val="nl-NL" w:eastAsia="en-US"/>
     </w:rPr>
   </w:style>
-  <w:style w:type="character" w:customStyle="1" w:styleId="KommentartextZeichen">
-    <w:name w:val="Kommentartext Zeichen"/>
-    <w:basedOn w:val="Absatzstandardschriftart"/>
+  <w:style w:type="character" w:customStyle="1" w:styleId="KommentartextZchn">
+    <w:name w:val="Kommentartext Zchn"/>
+    <w:basedOn w:val="Absatz-Standardschriftart"/>
     <w:link w:val="Kommentartext"/>
     <w:uiPriority w:val="99"/>
     <w:semiHidden/>
@@ -14149,7 +14371,7 @@
   </w:style>
   <w:style w:type="character" w:customStyle="1" w:styleId="bulletChar">
     <w:name w:val="bullet Char"/>
-    <w:basedOn w:val="Absatzstandardschriftart"/>
+    <w:basedOn w:val="Absatz-Standardschriftart"/>
     <w:link w:val="bullet"/>
     <w:rsid w:val="005B1FE0"/>
     <w:rPr>
@@ -14158,9 +14380,9 @@
       <w:lang w:val="fi-FI" w:eastAsia="en-GB"/>
     </w:rPr>
   </w:style>
-  <w:style w:type="character" w:styleId="Betont">
+  <w:style w:type="character" w:styleId="Fett">
     <w:name w:val="Strong"/>
-    <w:basedOn w:val="Absatzstandardschriftart"/>
+    <w:basedOn w:val="Absatz-Standardschriftart"/>
     <w:uiPriority w:val="22"/>
     <w:qFormat/>
     <w:rsid w:val="0081190F"/>
@@ -14217,9 +14439,9 @@
       </w:tcPr>
     </w:tblStylePr>
   </w:style>
-  <w:style w:type="character" w:customStyle="1" w:styleId="FunotentextZeichen">
-    <w:name w:val="Fußnotentext Zeichen"/>
-    <w:basedOn w:val="Absatzstandardschriftart"/>
+  <w:style w:type="character" w:customStyle="1" w:styleId="FunotentextZchn">
+    <w:name w:val="Fußnotentext Zchn"/>
+    <w:basedOn w:val="Absatz-Standardschriftart"/>
     <w:link w:val="Funotentext"/>
     <w:semiHidden/>
     <w:rsid w:val="00CE1C5A"/>
@@ -14230,9 +14452,9 @@
       <w:lang w:val="en-GB" w:eastAsia="he-IL" w:bidi="he-IL"/>
     </w:rPr>
   </w:style>
-  <w:style w:type="character" w:styleId="Herausstellen">
+  <w:style w:type="character" w:styleId="Hervorhebung">
     <w:name w:val="Emphasis"/>
-    <w:basedOn w:val="Absatzstandardschriftart"/>
+    <w:basedOn w:val="Absatz-Standardschriftart"/>
     <w:uiPriority w:val="20"/>
     <w:qFormat/>
     <w:rsid w:val="005B6E8A"/>
@@ -14244,7 +14466,7 @@
   <w:style w:type="paragraph" w:styleId="Dokumentstruktur">
     <w:name w:val="Document Map"/>
     <w:basedOn w:val="Standard"/>
-    <w:link w:val="DokumentstrukturZeichen"/>
+    <w:link w:val="DokumentstrukturZchn"/>
     <w:semiHidden/>
     <w:unhideWhenUsed/>
     <w:rsid w:val="005C68B9"/>
@@ -14256,9 +14478,9 @@
       <w:szCs w:val="24"/>
     </w:rPr>
   </w:style>
-  <w:style w:type="character" w:customStyle="1" w:styleId="DokumentstrukturZeichen">
-    <w:name w:val="Dokumentstruktur Zeichen"/>
-    <w:basedOn w:val="Absatzstandardschriftart"/>
+  <w:style w:type="character" w:customStyle="1" w:styleId="DokumentstrukturZchn">
+    <w:name w:val="Dokumentstruktur Zchn"/>
+    <w:basedOn w:val="Absatz-Standardschriftart"/>
     <w:link w:val="Dokumentstruktur"/>
     <w:semiHidden/>
     <w:rsid w:val="005C68B9"/>
@@ -14269,7 +14491,7 @@
   </w:style>
   <w:style w:type="character" w:styleId="Platzhaltertext">
     <w:name w:val="Placeholder Text"/>
-    <w:basedOn w:val="Absatzstandardschriftart"/>
+    <w:basedOn w:val="Absatz-Standardschriftart"/>
     <w:uiPriority w:val="99"/>
     <w:semiHidden/>
     <w:rsid w:val="00B544D4"/>
@@ -14293,7 +14515,7 @@
   </w:style>
   <w:style w:type="character" w:customStyle="1" w:styleId="RowHeading">
     <w:name w:val="Row Heading"/>
-    <w:basedOn w:val="Absatzstandardschriftart"/>
+    <w:basedOn w:val="Absatz-Standardschriftart"/>
     <w:rsid w:val="00B544D4"/>
     <w:rPr>
       <w:rFonts w:ascii="Verdana" w:hAnsi="Verdana"/>
@@ -14304,7 +14526,7 @@
   </w:style>
   <w:style w:type="character" w:styleId="SchwacheHervorhebung">
     <w:name w:val="Subtle Emphasis"/>
-    <w:basedOn w:val="Absatzstandardschriftart"/>
+    <w:basedOn w:val="Absatz-Standardschriftart"/>
     <w:uiPriority w:val="19"/>
     <w:qFormat/>
     <w:rsid w:val="00B544D4"/>
@@ -14316,12 +14538,12 @@
   </w:style>
   <w:style w:type="character" w:customStyle="1" w:styleId="property">
     <w:name w:val="property"/>
-    <w:basedOn w:val="Absatzstandardschriftart"/>
+    <w:basedOn w:val="Absatz-Standardschriftart"/>
     <w:rsid w:val="00B544D4"/>
   </w:style>
   <w:style w:type="character" w:customStyle="1" w:styleId="type-string">
     <w:name w:val="type-string"/>
-    <w:basedOn w:val="Absatzstandardschriftart"/>
+    <w:basedOn w:val="Absatz-Standardschriftart"/>
     <w:rsid w:val="00B544D4"/>
   </w:style>
   <w:style w:type="paragraph" w:customStyle="1" w:styleId="Normal2">
@@ -14337,9 +14559,9 @@
       <w:lang w:val="en-US" w:eastAsia="ja-JP"/>
     </w:rPr>
   </w:style>
-  <w:style w:type="character" w:customStyle="1" w:styleId="berschrift1Zeichen">
-    <w:name w:val="Überschrift 1 Zeichen"/>
-    <w:basedOn w:val="Absatzstandardschriftart"/>
+  <w:style w:type="character" w:customStyle="1" w:styleId="berschrift1Zchn">
+    <w:name w:val="Überschrift 1 Zchn"/>
+    <w:basedOn w:val="Absatz-Standardschriftart"/>
     <w:link w:val="berschrift1"/>
     <w:uiPriority w:val="9"/>
     <w:rsid w:val="006C4D10"/>
@@ -14399,7 +14621,7 @@
 </file>
 
 <file path=word/glossary/document.xml><?xml version="1.0" encoding="utf-8"?>
-<w:glossaryDocument xmlns:wpc="http://schemas.microsoft.com/office/word/2010/wordprocessingCanvas" xmlns:mo="http://schemas.microsoft.com/office/mac/office/2008/main" xmlns:mc="http://schemas.openxmlformats.org/markup-compatibility/2006" xmlns:mv="urn:schemas-microsoft-com:mac:vml" xmlns:o="urn:schemas-microsoft-com:office:office" xmlns:r="http://schemas.openxmlformats.org/officeDocument/2006/relationships" xmlns:m="http://schemas.openxmlformats.org/officeDocument/2006/math" xmlns:v="urn:schemas-microsoft-com:vml" xmlns:wp14="http://schemas.microsoft.com/office/word/2010/wordprocessingDrawing" xmlns:wp="http://schemas.openxmlformats.org/drawingml/2006/wordprocessingDrawing" xmlns:w10="urn:schemas-microsoft-com:office:word" xmlns:w="http://schemas.openxmlformats.org/wordprocessingml/2006/main" xmlns:w14="http://schemas.microsoft.com/office/word/2010/wordml" xmlns:wpg="http://schemas.microsoft.com/office/word/2010/wordprocessingGroup" xmlns:wpi="http://schemas.microsoft.com/office/word/2010/wordprocessingInk" xmlns:wne="http://schemas.microsoft.com/office/word/2006/wordml" xmlns:wps="http://schemas.microsoft.com/office/word/2010/wordprocessingShape" mc:Ignorable="w14 wp14">
+<w:glossaryDocument xmlns:wpc="http://schemas.microsoft.com/office/word/2010/wordprocessingCanvas" xmlns:mc="http://schemas.openxmlformats.org/markup-compatibility/2006" xmlns:o="urn:schemas-microsoft-com:office:office" xmlns:r="http://schemas.openxmlformats.org/officeDocument/2006/relationships" xmlns:m="http://schemas.openxmlformats.org/officeDocument/2006/math" xmlns:v="urn:schemas-microsoft-com:vml" xmlns:wp14="http://schemas.microsoft.com/office/word/2010/wordprocessingDrawing" xmlns:wp="http://schemas.openxmlformats.org/drawingml/2006/wordprocessingDrawing" xmlns:w10="urn:schemas-microsoft-com:office:word" xmlns:w="http://schemas.openxmlformats.org/wordprocessingml/2006/main" xmlns:w14="http://schemas.microsoft.com/office/word/2010/wordml" xmlns:wpg="http://schemas.microsoft.com/office/word/2010/wordprocessingGroup" xmlns:wpi="http://schemas.microsoft.com/office/word/2010/wordprocessingInk" xmlns:wne="http://schemas.microsoft.com/office/word/2006/wordml" xmlns:wps="http://schemas.microsoft.com/office/word/2010/wordprocessingShape" mc:Ignorable="w14 wp14">
   <w:docParts>
     <w:docPart>
       <w:docPartPr>
@@ -14437,16 +14659,16 @@
 <file path=word/glossary/fontTable.xml><?xml version="1.0" encoding="utf-8"?>
 <w:fonts xmlns:mc="http://schemas.openxmlformats.org/markup-compatibility/2006" xmlns:r="http://schemas.openxmlformats.org/officeDocument/2006/relationships" xmlns:w="http://schemas.openxmlformats.org/wordprocessingml/2006/main" xmlns:w14="http://schemas.microsoft.com/office/word/2010/wordml" mc:Ignorable="w14">
   <w:font w:name="Symbol">
-    <w:panose1 w:val="00000000000000000000"/>
+    <w:panose1 w:val="05050102010706020507"/>
     <w:charset w:val="02"/>
-    <w:family w:val="auto"/>
+    <w:family w:val="roman"/>
     <w:pitch w:val="variable"/>
     <w:sig w:usb0="00000000" w:usb1="10000000" w:usb2="00000000" w:usb3="00000000" w:csb0="80000000" w:csb1="00000000"/>
   </w:font>
   <w:font w:name="Times New Roman">
     <w:panose1 w:val="02020603050405020304"/>
     <w:charset w:val="00"/>
-    <w:family w:val="auto"/>
+    <w:family w:val="roman"/>
     <w:pitch w:val="variable"/>
     <w:sig w:usb0="E0002AFF" w:usb1="C0007841" w:usb2="00000009" w:usb3="00000000" w:csb0="000001FF" w:csb1="00000000"/>
   </w:font>
@@ -14460,41 +14682,44 @@
   <w:font w:name="Courier New">
     <w:panose1 w:val="02070309020205020404"/>
     <w:charset w:val="00"/>
-    <w:family w:val="auto"/>
-    <w:pitch w:val="variable"/>
+    <w:family w:val="modern"/>
+    <w:pitch w:val="fixed"/>
     <w:sig w:usb0="E0002AFF" w:usb1="C0007843" w:usb2="00000009" w:usb3="00000000" w:csb0="000001FF" w:csb1="00000000"/>
   </w:font>
   <w:font w:name="Calibri">
     <w:panose1 w:val="020F0502020204030204"/>
     <w:charset w:val="00"/>
-    <w:family w:val="auto"/>
+    <w:family w:val="swiss"/>
     <w:pitch w:val="variable"/>
-    <w:sig w:usb0="E10002FF" w:usb1="4000ACFF" w:usb2="00000009" w:usb3="00000000" w:csb0="0000019F" w:csb1="00000000"/>
+    <w:sig w:usb0="E00002FF" w:usb1="4000ACFF" w:usb2="00000001" w:usb3="00000000" w:csb0="0000019F" w:csb1="00000000"/>
   </w:font>
   <w:font w:name="Arial">
     <w:panose1 w:val="020B0604020202020204"/>
     <w:charset w:val="00"/>
-    <w:family w:val="auto"/>
+    <w:family w:val="swiss"/>
     <w:pitch w:val="variable"/>
     <w:sig w:usb0="E0002AFF" w:usb1="C0007843" w:usb2="00000009" w:usb3="00000000" w:csb0="000001FF" w:csb1="00000000"/>
   </w:font>
-  <w:font w:name="ＭＳ ゴシック">
-    <w:charset w:val="4E"/>
-    <w:family w:val="auto"/>
-    <w:pitch w:val="variable"/>
-    <w:sig w:usb0="00000001" w:usb1="08070000" w:usb2="00000010" w:usb3="00000000" w:csb0="00020000" w:csb1="00000000"/>
+  <w:font w:name="MS Gothic">
+    <w:altName w:val="ＭＳ ゴシック"/>
+    <w:panose1 w:val="020B0609070205080204"/>
+    <w:charset w:val="80"/>
+    <w:family w:val="modern"/>
+    <w:pitch w:val="fixed"/>
+    <w:sig w:usb0="E00002FF" w:usb1="6AC7FDFB" w:usb2="00000012" w:usb3="00000000" w:csb0="0002009F" w:csb1="00000000"/>
   </w:font>
   <w:font w:name="Tahoma">
     <w:panose1 w:val="020B0604030504040204"/>
     <w:charset w:val="00"/>
-    <w:family w:val="auto"/>
+    <w:family w:val="swiss"/>
+    <w:notTrueType/>
     <w:pitch w:val="variable"/>
     <w:sig w:usb0="00000003" w:usb1="00000000" w:usb2="00000000" w:usb3="00000000" w:csb0="00000001" w:csb1="00000000"/>
   </w:font>
   <w:font w:name="Cambria">
     <w:panose1 w:val="02040503050406030204"/>
     <w:charset w:val="00"/>
-    <w:family w:val="auto"/>
+    <w:family w:val="roman"/>
     <w:pitch w:val="variable"/>
     <w:sig w:usb0="E00002FF" w:usb1="400004FF" w:usb2="00000000" w:usb3="00000000" w:csb0="0000019F" w:csb1="00000000"/>
   </w:font>
@@ -14506,7 +14731,6 @@
     <w:sig w:usb0="00000003" w:usb1="00000000" w:usb2="00000000" w:usb3="00000000" w:csb0="00000001" w:csb1="00000000"/>
   </w:font>
   <w:font w:name="PT Sans Bold">
-    <w:panose1 w:val="020B0703020203020204"/>
     <w:charset w:val="00"/>
     <w:family w:val="auto"/>
     <w:pitch w:val="variable"/>
@@ -14519,9 +14743,10 @@
     <w:sig w:usb0="00000001" w:usb1="08070000" w:usb2="00000010" w:usb3="00000000" w:csb0="00020000" w:csb1="00000000"/>
   </w:font>
   <w:font w:name="Helvetica">
-    <w:panose1 w:val="00000000000000000000"/>
+    <w:panose1 w:val="020B0604020202020204"/>
     <w:charset w:val="00"/>
-    <w:family w:val="auto"/>
+    <w:family w:val="swiss"/>
+    <w:notTrueType/>
     <w:pitch w:val="variable"/>
     <w:sig w:usb0="00000003" w:usb1="00000000" w:usb2="00000000" w:usb3="00000000" w:csb0="00000001" w:csb1="00000000"/>
   </w:font>
@@ -14533,17 +14758,18 @@
     <w:sig w:usb0="00000003" w:usb1="00000000" w:usb2="00000000" w:usb3="00000000" w:csb0="00000001" w:csb1="00000000"/>
   </w:font>
   <w:font w:name="Lucida Grande">
-    <w:panose1 w:val="020B0600040502020204"/>
     <w:charset w:val="00"/>
     <w:family w:val="auto"/>
     <w:pitch w:val="variable"/>
     <w:sig w:usb0="E1000AEF" w:usb1="5000A1FF" w:usb2="00000000" w:usb3="00000000" w:csb0="000001BF" w:csb1="00000000"/>
   </w:font>
-  <w:font w:name="ＭＳ 明朝">
-    <w:charset w:val="4E"/>
-    <w:family w:val="auto"/>
-    <w:pitch w:val="variable"/>
-    <w:sig w:usb0="00000001" w:usb1="08070000" w:usb2="00000010" w:usb3="00000000" w:csb0="00020000" w:csb1="00000000"/>
+  <w:font w:name="MS Mincho">
+    <w:altName w:val="ＭＳ 明朝"/>
+    <w:panose1 w:val="02020609040205080304"/>
+    <w:charset w:val="80"/>
+    <w:family w:val="modern"/>
+    <w:pitch w:val="fixed"/>
+    <w:sig w:usb0="E00002FF" w:usb1="6AC7FDFB" w:usb2="00000012" w:usb3="00000000" w:csb0="0002009F" w:csb1="00000000"/>
   </w:font>
 </w:fonts>
 </file>
@@ -14615,7 +14841,7 @@
       </w:pPr>
     </w:pPrDefault>
   </w:docDefaults>
-  <w:latentStyles w:defLockedState="0" w:defUIPriority="99" w:defSemiHidden="1" w:defUnhideWhenUsed="1" w:defQFormat="0" w:count="276">
+  <w:latentStyles w:defLockedState="0" w:defUIPriority="99" w:defSemiHidden="1" w:defUnhideWhenUsed="1" w:defQFormat="0" w:count="267">
     <w:lsdException w:name="Normal" w:semiHidden="0" w:uiPriority="0" w:unhideWhenUsed="0" w:qFormat="1"/>
     <w:lsdException w:name="heading 1" w:semiHidden="0" w:uiPriority="9" w:unhideWhenUsed="0" w:qFormat="1"/>
     <w:lsdException w:name="heading 2" w:uiPriority="9" w:qFormat="1"/>
@@ -14758,7 +14984,7 @@
     <w:name w:val="Normal"/>
     <w:qFormat/>
   </w:style>
-  <w:style w:type="character" w:default="1" w:styleId="Absatzstandardschriftart">
+  <w:style w:type="character" w:default="1" w:styleId="Absatz-Standardschriftart">
     <w:name w:val="Default Paragraph Font"/>
     <w:uiPriority w:val="1"/>
     <w:semiHidden/>
@@ -14787,7 +15013,7 @@
   </w:style>
   <w:style w:type="character" w:styleId="Platzhaltertext">
     <w:name w:val="Placeholder Text"/>
-    <w:basedOn w:val="Absatzstandardschriftart"/>
+    <w:basedOn w:val="Absatz-Standardschriftart"/>
     <w:uiPriority w:val="99"/>
     <w:semiHidden/>
     <w:rsid w:val="00651092"/>
@@ -14819,7 +15045,7 @@
 </file>
 
 <file path=word/glossary/stylesWithEffects.xml><?xml version="1.0" encoding="utf-8"?>
-<w:styles xmlns:wpc="http://schemas.microsoft.com/office/word/2010/wordprocessingCanvas" xmlns:mo="http://schemas.microsoft.com/office/mac/office/2008/main" xmlns:mc="http://schemas.openxmlformats.org/markup-compatibility/2006" xmlns:mv="urn:schemas-microsoft-com:mac:vml" xmlns:o="urn:schemas-microsoft-com:office:office" xmlns:r="http://schemas.openxmlformats.org/officeDocument/2006/relationships" xmlns:m="http://schemas.openxmlformats.org/officeDocument/2006/math" xmlns:v="urn:schemas-microsoft-com:vml" xmlns:wp14="http://schemas.microsoft.com/office/word/2010/wordprocessingDrawing" xmlns:wp="http://schemas.openxmlformats.org/drawingml/2006/wordprocessingDrawing" xmlns:w10="urn:schemas-microsoft-com:office:word" xmlns:w="http://schemas.openxmlformats.org/wordprocessingml/2006/main" xmlns:w14="http://schemas.microsoft.com/office/word/2010/wordml" xmlns:wpg="http://schemas.microsoft.com/office/word/2010/wordprocessingGroup" xmlns:wpi="http://schemas.microsoft.com/office/word/2010/wordprocessingInk" xmlns:wne="http://schemas.microsoft.com/office/word/2006/wordml" xmlns:wps="http://schemas.microsoft.com/office/word/2010/wordprocessingShape" mc:Ignorable="w14 wp14">
+<w:styles xmlns:wpc="http://schemas.microsoft.com/office/word/2010/wordprocessingCanvas" xmlns:mc="http://schemas.openxmlformats.org/markup-compatibility/2006" xmlns:o="urn:schemas-microsoft-com:office:office" xmlns:r="http://schemas.openxmlformats.org/officeDocument/2006/relationships" xmlns:m="http://schemas.openxmlformats.org/officeDocument/2006/math" xmlns:v="urn:schemas-microsoft-com:vml" xmlns:wp14="http://schemas.microsoft.com/office/word/2010/wordprocessingDrawing" xmlns:wp="http://schemas.openxmlformats.org/drawingml/2006/wordprocessingDrawing" xmlns:w10="urn:schemas-microsoft-com:office:word" xmlns:w="http://schemas.openxmlformats.org/wordprocessingml/2006/main" xmlns:w14="http://schemas.microsoft.com/office/word/2010/wordml" xmlns:wpg="http://schemas.microsoft.com/office/word/2010/wordprocessingGroup" xmlns:wpi="http://schemas.microsoft.com/office/word/2010/wordprocessingInk" xmlns:wne="http://schemas.microsoft.com/office/word/2006/wordml" xmlns:wps="http://schemas.microsoft.com/office/word/2010/wordprocessingShape" mc:Ignorable="w14 wp14">
   <w:docDefaults>
     <w:rPrDefault>
       <w:rPr>
@@ -14835,7 +15061,7 @@
       </w:pPr>
     </w:pPrDefault>
   </w:docDefaults>
-  <w:latentStyles w:defLockedState="0" w:defUIPriority="99" w:defSemiHidden="1" w:defUnhideWhenUsed="1" w:defQFormat="0" w:count="276">
+  <w:latentStyles w:defLockedState="0" w:defUIPriority="99" w:defSemiHidden="1" w:defUnhideWhenUsed="1" w:defQFormat="0" w:count="267">
     <w:lsdException w:name="Normal" w:semiHidden="0" w:uiPriority="0" w:unhideWhenUsed="0" w:qFormat="1"/>
     <w:lsdException w:name="heading 1" w:semiHidden="0" w:uiPriority="9" w:unhideWhenUsed="0" w:qFormat="1"/>
     <w:lsdException w:name="heading 2" w:uiPriority="9" w:qFormat="1"/>
@@ -14978,7 +15204,7 @@
     <w:name w:val="Normal"/>
     <w:qFormat/>
   </w:style>
-  <w:style w:type="character" w:default="1" w:styleId="Absatzstandardschriftart">
+  <w:style w:type="character" w:default="1" w:styleId="Absatz-Standardschriftart">
     <w:name w:val="Default Paragraph Font"/>
     <w:uiPriority w:val="1"/>
     <w:semiHidden/>
@@ -15007,7 +15233,7 @@
   </w:style>
   <w:style w:type="character" w:styleId="Platzhaltertext">
     <w:name w:val="Placeholder Text"/>
-    <w:basedOn w:val="Absatzstandardschriftart"/>
+    <w:basedOn w:val="Absatz-Standardschriftart"/>
     <w:uiPriority w:val="99"/>
     <w:semiHidden/>
     <w:rsid w:val="00651092"/>
@@ -15042,7 +15268,6 @@
 <w:webSettings xmlns:mc="http://schemas.openxmlformats.org/markup-compatibility/2006" xmlns:r="http://schemas.openxmlformats.org/officeDocument/2006/relationships" xmlns:w="http://schemas.openxmlformats.org/wordprocessingml/2006/main" xmlns:w14="http://schemas.microsoft.com/office/word/2010/wordml" mc:Ignorable="w14">
   <w:optimizeForBrowser/>
   <w:allowPNG/>
-  <w:doNotSaveAsSingleFile/>
 </w:webSettings>
 </file>
 
@@ -15371,7 +15596,7 @@
 </file>
 
 <file path=customXml/itemProps1.xml><?xml version="1.0" encoding="utf-8"?>
-<ds:datastoreItem xmlns:ds="http://schemas.openxmlformats.org/officeDocument/2006/customXml" ds:itemID="{0D0A6657-BA2E-A94D-AF03-163754069F5B}">
+<ds:datastoreItem xmlns:ds="http://schemas.openxmlformats.org/officeDocument/2006/customXml" ds:itemID="{51F00093-A289-4D38-9244-061814B56D7F}">
   <ds:schemaRefs>
     <ds:schemaRef ds:uri="http://schemas.openxmlformats.org/officeDocument/2006/bibliography"/>
   </ds:schemaRefs>

</xml_diff>